<commit_message>
Polishing kode dan menambah dokumentasi
</commit_message>
<xml_diff>
--- a/Dokumentasi.docx
+++ b/Dokumentasi.docx
@@ -138,8 +138,6 @@
         </w:rPr>
         <w:t>Berikut ini adalah beberapa class yang terdapat di dalam program:</w:t>
       </w:r>
-      <w:bookmarkStart w:id="0" w:name="_GoBack"/>
-      <w:bookmarkEnd w:id="0"/>
     </w:p>
     <w:p>
       <w:pPr>
@@ -202,7 +200,7 @@
       <w:pPr>
         <w:pStyle w:val="ListParagraph"/>
         <w:spacing w:line="276" w:lineRule="auto"/>
-        <w:ind w:left="426" w:firstLine="294"/>
+        <w:ind w:left="709" w:firstLine="11"/>
         <w:jc w:val="both"/>
         <w:rPr>
           <w:rFonts w:ascii="Times New Roman" w:hAnsi="Times New Roman" w:cs="Times New Roman"/>
@@ -305,13 +303,23 @@
         <w:jc w:val="both"/>
         <w:rPr>
           <w:rFonts w:ascii="Times New Roman" w:hAnsi="Times New Roman" w:cs="Times New Roman"/>
-          <w:sz w:val="24"/>
-        </w:rPr>
-      </w:pPr>
-      <w:r>
-        <w:rPr>
-          <w:rFonts w:ascii="Times New Roman" w:hAnsi="Times New Roman" w:cs="Times New Roman"/>
-          <w:sz w:val="24"/>
+          <w:sz w:val="28"/>
+          <w:szCs w:val="24"/>
+        </w:rPr>
+      </w:pPr>
+      <w:r>
+        <w:rPr>
+          <w:rFonts w:ascii="Times New Roman" w:hAnsi="Times New Roman" w:cs="Times New Roman"/>
+          <w:sz w:val="28"/>
+          <w:szCs w:val="24"/>
+        </w:rPr>
+        <w:t xml:space="preserve">int </w:t>
+      </w:r>
+      <w:r>
+        <w:rPr>
+          <w:rFonts w:ascii="Times New Roman" w:hAnsi="Times New Roman" w:cs="Times New Roman"/>
+          <w:sz w:val="28"/>
+          <w:szCs w:val="24"/>
         </w:rPr>
         <w:t>rollAngka()</w:t>
       </w:r>
@@ -356,13 +364,15 @@
         <w:jc w:val="both"/>
         <w:rPr>
           <w:rFonts w:ascii="Times New Roman" w:hAnsi="Times New Roman" w:cs="Times New Roman"/>
-          <w:sz w:val="24"/>
-        </w:rPr>
-      </w:pPr>
-      <w:r>
-        <w:rPr>
-          <w:rFonts w:ascii="Times New Roman" w:hAnsi="Times New Roman" w:cs="Times New Roman"/>
-          <w:sz w:val="24"/>
+          <w:sz w:val="28"/>
+          <w:szCs w:val="24"/>
+        </w:rPr>
+      </w:pPr>
+      <w:r>
+        <w:rPr>
+          <w:rFonts w:ascii="Times New Roman" w:hAnsi="Times New Roman" w:cs="Times New Roman"/>
+          <w:sz w:val="28"/>
+          <w:szCs w:val="24"/>
         </w:rPr>
         <w:t>salahOpsi()</w:t>
       </w:r>
@@ -407,27 +417,31 @@
         <w:jc w:val="both"/>
         <w:rPr>
           <w:rFonts w:ascii="Times New Roman" w:hAnsi="Times New Roman" w:cs="Times New Roman"/>
-          <w:sz w:val="24"/>
-        </w:rPr>
-      </w:pPr>
-      <w:r>
-        <w:rPr>
-          <w:rFonts w:ascii="Times New Roman" w:hAnsi="Times New Roman" w:cs="Times New Roman"/>
-          <w:sz w:val="24"/>
+          <w:sz w:val="28"/>
+          <w:szCs w:val="24"/>
+        </w:rPr>
+      </w:pPr>
+      <w:r>
+        <w:rPr>
+          <w:rFonts w:ascii="Times New Roman" w:hAnsi="Times New Roman" w:cs="Times New Roman"/>
+          <w:sz w:val="28"/>
+          <w:szCs w:val="24"/>
         </w:rPr>
         <w:t>slowPrint(</w:t>
       </w:r>
       <w:r>
         <w:rPr>
           <w:rFonts w:ascii="Times New Roman" w:hAnsi="Times New Roman" w:cs="Times New Roman"/>
-          <w:sz w:val="24"/>
+          <w:sz w:val="28"/>
+          <w:szCs w:val="24"/>
         </w:rPr>
         <w:t>string text, int speed = 40</w:t>
       </w:r>
       <w:r>
         <w:rPr>
           <w:rFonts w:ascii="Times New Roman" w:hAnsi="Times New Roman" w:cs="Times New Roman"/>
-          <w:sz w:val="24"/>
+          <w:sz w:val="28"/>
+          <w:szCs w:val="24"/>
         </w:rPr>
         <w:t>)</w:t>
       </w:r>
@@ -473,19 +487,64 @@
         <w:jc w:val="both"/>
         <w:rPr>
           <w:rFonts w:ascii="Times New Roman" w:hAnsi="Times New Roman" w:cs="Times New Roman"/>
-          <w:sz w:val="24"/>
-        </w:rPr>
-      </w:pPr>
-      <w:r>
-        <w:rPr>
-          <w:rFonts w:ascii="Times New Roman" w:hAnsi="Times New Roman" w:cs="Times New Roman"/>
-          <w:sz w:val="24"/>
-        </w:rPr>
-        <w:t>glitchEffect()</w:t>
-      </w:r>
-    </w:p>
-    <w:p>
-      <w:pPr>
+          <w:sz w:val="28"/>
+          <w:szCs w:val="24"/>
+        </w:rPr>
+      </w:pPr>
+      <w:r>
+        <w:rPr>
+          <w:rFonts w:ascii="Times New Roman" w:hAnsi="Times New Roman" w:cs="Times New Roman"/>
+          <w:sz w:val="28"/>
+          <w:szCs w:val="24"/>
+        </w:rPr>
+        <w:t>bukaFoto</w:t>
+      </w:r>
+      <w:r>
+        <w:rPr>
+          <w:rFonts w:ascii="Times New Roman" w:hAnsi="Times New Roman" w:cs="Times New Roman"/>
+          <w:sz w:val="28"/>
+          <w:szCs w:val="24"/>
+        </w:rPr>
+        <w:t>(</w:t>
+      </w:r>
+      <w:r>
+        <w:rPr>
+          <w:rFonts w:ascii="Times New Roman" w:hAnsi="Times New Roman" w:cs="Times New Roman"/>
+          <w:sz w:val="28"/>
+          <w:szCs w:val="24"/>
+        </w:rPr>
+        <w:t>string namaFile</w:t>
+      </w:r>
+      <w:r>
+        <w:rPr>
+          <w:rFonts w:ascii="Times New Roman" w:hAnsi="Times New Roman" w:cs="Times New Roman"/>
+          <w:sz w:val="28"/>
+          <w:szCs w:val="24"/>
+        </w:rPr>
+        <w:t>)</w:t>
+      </w:r>
+    </w:p>
+    <w:p>
+      <w:pPr>
+        <w:pStyle w:val="ListParagraph"/>
+        <w:spacing w:line="276" w:lineRule="auto"/>
+        <w:jc w:val="both"/>
+        <w:rPr>
+          <w:rFonts w:ascii="Times New Roman" w:hAnsi="Times New Roman" w:cs="Times New Roman"/>
+          <w:sz w:val="24"/>
+        </w:rPr>
+      </w:pPr>
+      <w:r>
+        <w:rPr>
+          <w:rFonts w:ascii="Times New Roman" w:hAnsi="Times New Roman" w:cs="Times New Roman"/>
+          <w:sz w:val="24"/>
+        </w:rPr>
+        <w:t>Prosedur ini bertujuan untuk membuka sebuah file, lebih tepatnya gambar. Menggunakan fungsi system() untuk membuka filenya dan mengambil variabel namaFile sebagai tujuan filenya.</w:t>
+      </w:r>
+    </w:p>
+    <w:p>
+      <w:pPr>
+        <w:pStyle w:val="ListParagraph"/>
         <w:spacing w:line="276" w:lineRule="auto"/>
         <w:jc w:val="both"/>
         <w:rPr>
@@ -505,13 +564,15 @@
         <w:jc w:val="both"/>
         <w:rPr>
           <w:rFonts w:ascii="Times New Roman" w:hAnsi="Times New Roman" w:cs="Times New Roman"/>
-          <w:sz w:val="24"/>
-        </w:rPr>
-      </w:pPr>
-      <w:r>
-        <w:rPr>
-          <w:rFonts w:ascii="Times New Roman" w:hAnsi="Times New Roman" w:cs="Times New Roman"/>
-          <w:sz w:val="24"/>
+          <w:sz w:val="28"/>
+          <w:szCs w:val="24"/>
+        </w:rPr>
+      </w:pPr>
+      <w:r>
+        <w:rPr>
+          <w:rFonts w:ascii="Times New Roman" w:hAnsi="Times New Roman" w:cs="Times New Roman"/>
+          <w:sz w:val="28"/>
+          <w:szCs w:val="24"/>
         </w:rPr>
         <w:t>textHantu()</w:t>
       </w:r>
@@ -563,13 +624,15 @@
         <w:jc w:val="both"/>
         <w:rPr>
           <w:rFonts w:ascii="Times New Roman" w:hAnsi="Times New Roman" w:cs="Times New Roman"/>
-          <w:sz w:val="24"/>
-        </w:rPr>
-      </w:pPr>
-      <w:r>
-        <w:rPr>
-          <w:rFonts w:ascii="Times New Roman" w:hAnsi="Times New Roman" w:cs="Times New Roman"/>
-          <w:sz w:val="24"/>
+          <w:sz w:val="28"/>
+          <w:szCs w:val="24"/>
+        </w:rPr>
+      </w:pPr>
+      <w:r>
+        <w:rPr>
+          <w:rFonts w:ascii="Times New Roman" w:hAnsi="Times New Roman" w:cs="Times New Roman"/>
+          <w:sz w:val="28"/>
+          <w:szCs w:val="24"/>
         </w:rPr>
         <w:t>playBGM(string namaFile)</w:t>
       </w:r>
@@ -621,13 +684,15 @@
         <w:jc w:val="both"/>
         <w:rPr>
           <w:rFonts w:ascii="Times New Roman" w:hAnsi="Times New Roman" w:cs="Times New Roman"/>
-          <w:sz w:val="24"/>
-        </w:rPr>
-      </w:pPr>
-      <w:r>
-        <w:rPr>
-          <w:rFonts w:ascii="Times New Roman" w:hAnsi="Times New Roman" w:cs="Times New Roman"/>
-          <w:sz w:val="24"/>
+          <w:sz w:val="28"/>
+          <w:szCs w:val="24"/>
+        </w:rPr>
+      </w:pPr>
+      <w:r>
+        <w:rPr>
+          <w:rFonts w:ascii="Times New Roman" w:hAnsi="Times New Roman" w:cs="Times New Roman"/>
+          <w:sz w:val="28"/>
+          <w:szCs w:val="24"/>
         </w:rPr>
         <w:t>pauseBGM()</w:t>
       </w:r>
@@ -702,13 +767,15 @@
         <w:jc w:val="both"/>
         <w:rPr>
           <w:rFonts w:ascii="Times New Roman" w:hAnsi="Times New Roman" w:cs="Times New Roman"/>
-          <w:sz w:val="24"/>
-        </w:rPr>
-      </w:pPr>
-      <w:r>
-        <w:rPr>
-          <w:rFonts w:ascii="Times New Roman" w:hAnsi="Times New Roman" w:cs="Times New Roman"/>
-          <w:sz w:val="24"/>
+          <w:sz w:val="28"/>
+          <w:szCs w:val="24"/>
+        </w:rPr>
+      </w:pPr>
+      <w:r>
+        <w:rPr>
+          <w:rFonts w:ascii="Times New Roman" w:hAnsi="Times New Roman" w:cs="Times New Roman"/>
+          <w:sz w:val="28"/>
+          <w:szCs w:val="24"/>
         </w:rPr>
         <w:t>resumeBGM()</w:t>
       </w:r>
@@ -783,13 +850,15 @@
         <w:jc w:val="both"/>
         <w:rPr>
           <w:rFonts w:ascii="Times New Roman" w:hAnsi="Times New Roman" w:cs="Times New Roman"/>
-          <w:sz w:val="24"/>
-        </w:rPr>
-      </w:pPr>
-      <w:r>
-        <w:rPr>
-          <w:rFonts w:ascii="Times New Roman" w:hAnsi="Times New Roman" w:cs="Times New Roman"/>
-          <w:sz w:val="24"/>
+          <w:sz w:val="28"/>
+          <w:szCs w:val="24"/>
+        </w:rPr>
+      </w:pPr>
+      <w:r>
+        <w:rPr>
+          <w:rFonts w:ascii="Times New Roman" w:hAnsi="Times New Roman" w:cs="Times New Roman"/>
+          <w:sz w:val="28"/>
+          <w:szCs w:val="24"/>
         </w:rPr>
         <w:t>stopBGM()</w:t>
       </w:r>
@@ -834,13 +903,15 @@
         <w:jc w:val="both"/>
         <w:rPr>
           <w:rFonts w:ascii="Times New Roman" w:hAnsi="Times New Roman" w:cs="Times New Roman"/>
-          <w:sz w:val="24"/>
-        </w:rPr>
-      </w:pPr>
-      <w:r>
-        <w:rPr>
-          <w:rFonts w:ascii="Times New Roman" w:hAnsi="Times New Roman" w:cs="Times New Roman"/>
-          <w:sz w:val="24"/>
+          <w:sz w:val="28"/>
+          <w:szCs w:val="24"/>
+        </w:rPr>
+      </w:pPr>
+      <w:r>
+        <w:rPr>
+          <w:rFonts w:ascii="Times New Roman" w:hAnsi="Times New Roman" w:cs="Times New Roman"/>
+          <w:sz w:val="28"/>
+          <w:szCs w:val="24"/>
         </w:rPr>
         <w:t>playSFX(string namaFile)</w:t>
       </w:r>
@@ -914,13 +985,15 @@
         <w:jc w:val="both"/>
         <w:rPr>
           <w:rFonts w:ascii="Times New Roman" w:hAnsi="Times New Roman" w:cs="Times New Roman"/>
-          <w:sz w:val="24"/>
-        </w:rPr>
-      </w:pPr>
-      <w:r>
-        <w:rPr>
-          <w:rFonts w:ascii="Times New Roman" w:hAnsi="Times New Roman" w:cs="Times New Roman"/>
-          <w:sz w:val="24"/>
+          <w:sz w:val="28"/>
+          <w:szCs w:val="24"/>
+        </w:rPr>
+      </w:pPr>
+      <w:r>
+        <w:rPr>
+          <w:rFonts w:ascii="Times New Roman" w:hAnsi="Times New Roman" w:cs="Times New Roman"/>
+          <w:sz w:val="28"/>
+          <w:szCs w:val="24"/>
         </w:rPr>
         <w:t>tampilMainMenu()</w:t>
       </w:r>
@@ -940,6 +1013,7 @@
           <w:rFonts w:ascii="Times New Roman" w:hAnsi="Times New Roman" w:cs="Times New Roman"/>
           <w:sz w:val="24"/>
         </w:rPr>
+        <w:lastRenderedPageBreak/>
         <w:t>Prosedur ini menyetak text yang akan ditampilkan pertama kali setelah program dijalankan.</w:t>
       </w:r>
       <w:r>
@@ -972,15 +1046,16 @@
         <w:jc w:val="both"/>
         <w:rPr>
           <w:rFonts w:ascii="Times New Roman" w:hAnsi="Times New Roman" w:cs="Times New Roman"/>
-          <w:sz w:val="24"/>
-        </w:rPr>
-      </w:pPr>
-      <w:r>
-        <w:rPr>
-          <w:rFonts w:ascii="Times New Roman" w:hAnsi="Times New Roman" w:cs="Times New Roman"/>
-          <w:sz w:val="24"/>
-        </w:rPr>
-        <w:lastRenderedPageBreak/>
+          <w:sz w:val="28"/>
+          <w:szCs w:val="24"/>
+        </w:rPr>
+      </w:pPr>
+      <w:r>
+        <w:rPr>
+          <w:rFonts w:ascii="Times New Roman" w:hAnsi="Times New Roman" w:cs="Times New Roman"/>
+          <w:sz w:val="28"/>
+          <w:szCs w:val="24"/>
+        </w:rPr>
         <w:t>tampilCredits()</w:t>
       </w:r>
     </w:p>
@@ -1008,6 +1083,17 @@
         </w:rPr>
         <w:t>setelah permainan berakhir dan sebelum program di hentikan. Bertujuan untuk menampilkan informasi dan memberikan appresiasi.</w:t>
       </w:r>
+    </w:p>
+    <w:p>
+      <w:pPr>
+        <w:pStyle w:val="ListParagraph"/>
+        <w:spacing w:line="276" w:lineRule="auto"/>
+        <w:jc w:val="both"/>
+        <w:rPr>
+          <w:rFonts w:ascii="Times New Roman" w:hAnsi="Times New Roman" w:cs="Times New Roman"/>
+          <w:sz w:val="24"/>
+        </w:rPr>
+      </w:pPr>
     </w:p>
     <w:p>
       <w:pPr>
@@ -1020,13 +1106,15 @@
         <w:jc w:val="both"/>
         <w:rPr>
           <w:rFonts w:ascii="Times New Roman" w:hAnsi="Times New Roman" w:cs="Times New Roman"/>
-          <w:sz w:val="24"/>
-        </w:rPr>
-      </w:pPr>
-      <w:r>
-        <w:rPr>
-          <w:rFonts w:ascii="Times New Roman" w:hAnsi="Times New Roman" w:cs="Times New Roman"/>
-          <w:sz w:val="24"/>
+          <w:sz w:val="28"/>
+          <w:szCs w:val="24"/>
+        </w:rPr>
+      </w:pPr>
+      <w:r>
+        <w:rPr>
+          <w:rFonts w:ascii="Times New Roman" w:hAnsi="Times New Roman" w:cs="Times New Roman"/>
+          <w:sz w:val="28"/>
+          <w:szCs w:val="24"/>
         </w:rPr>
         <w:t>tampilGameOver()</w:t>
       </w:r>
@@ -1071,13 +1159,15 @@
         <w:jc w:val="both"/>
         <w:rPr>
           <w:rFonts w:ascii="Times New Roman" w:hAnsi="Times New Roman" w:cs="Times New Roman"/>
-          <w:sz w:val="24"/>
-        </w:rPr>
-      </w:pPr>
-      <w:r>
-        <w:rPr>
-          <w:rFonts w:ascii="Times New Roman" w:hAnsi="Times New Roman" w:cs="Times New Roman"/>
-          <w:sz w:val="24"/>
+          <w:sz w:val="28"/>
+          <w:szCs w:val="24"/>
+        </w:rPr>
+      </w:pPr>
+      <w:r>
+        <w:rPr>
+          <w:rFonts w:ascii="Times New Roman" w:hAnsi="Times New Roman" w:cs="Times New Roman"/>
+          <w:sz w:val="28"/>
+          <w:szCs w:val="24"/>
         </w:rPr>
         <w:t>tampilEnding()</w:t>
       </w:r>
@@ -1106,6 +1196,71 @@
         </w:rPr>
         <w:t>. Di dalam prosedur inilah tampilCredits() dipanggil.</w:t>
       </w:r>
+    </w:p>
+    <w:p>
+      <w:pPr>
+        <w:pStyle w:val="ListParagraph"/>
+        <w:spacing w:line="276" w:lineRule="auto"/>
+        <w:jc w:val="both"/>
+        <w:rPr>
+          <w:rFonts w:ascii="Times New Roman" w:hAnsi="Times New Roman" w:cs="Times New Roman"/>
+          <w:sz w:val="24"/>
+        </w:rPr>
+      </w:pPr>
+      <w:bookmarkStart w:id="0" w:name="_GoBack"/>
+      <w:bookmarkEnd w:id="0"/>
+    </w:p>
+    <w:p>
+      <w:pPr>
+        <w:pStyle w:val="ListParagraph"/>
+        <w:numPr>
+          <w:ilvl w:val="0"/>
+          <w:numId w:val="1"/>
+        </w:numPr>
+        <w:spacing w:line="276" w:lineRule="auto"/>
+        <w:jc w:val="both"/>
+        <w:rPr>
+          <w:rFonts w:ascii="Times New Roman" w:hAnsi="Times New Roman" w:cs="Times New Roman"/>
+          <w:sz w:val="24"/>
+        </w:rPr>
+      </w:pPr>
+      <w:r>
+        <w:rPr>
+          <w:rFonts w:ascii="Times New Roman" w:hAnsi="Times New Roman" w:cs="Times New Roman"/>
+          <w:sz w:val="28"/>
+          <w:szCs w:val="24"/>
+        </w:rPr>
+        <w:t>int tampilMenuRetry()</w:t>
+      </w:r>
+    </w:p>
+    <w:p>
+      <w:pPr>
+        <w:pStyle w:val="ListParagraph"/>
+        <w:spacing w:line="276" w:lineRule="auto"/>
+        <w:jc w:val="both"/>
+        <w:rPr>
+          <w:rFonts w:ascii="Times New Roman" w:hAnsi="Times New Roman" w:cs="Times New Roman"/>
+          <w:sz w:val="24"/>
+        </w:rPr>
+      </w:pPr>
+      <w:r>
+        <w:rPr>
+          <w:rFonts w:ascii="Times New Roman" w:hAnsi="Times New Roman" w:cs="Times New Roman"/>
+          <w:sz w:val="24"/>
+        </w:rPr>
+        <w:t>Fungsi ini berfungsi untuk mencetak sebuah menu, di mana menu ini memberikan informasi kepada player apakah mau mengulang program menjadi semula atau keluar dari program. Opsi yang dipilih player akan menjadi nilai return.</w:t>
+      </w:r>
+    </w:p>
+    <w:p>
+      <w:pPr>
+        <w:pStyle w:val="ListParagraph"/>
+        <w:spacing w:line="276" w:lineRule="auto"/>
+        <w:jc w:val="both"/>
+        <w:rPr>
+          <w:rFonts w:ascii="Times New Roman" w:hAnsi="Times New Roman" w:cs="Times New Roman"/>
+          <w:sz w:val="24"/>
+        </w:rPr>
+      </w:pPr>
     </w:p>
     <w:sectPr>
       <w:pgSz w:w="12240" w:h="15840"/>
@@ -1122,7 +1277,7 @@
   <w:abstractNum w:abstractNumId="0" w15:restartNumberingAfterBreak="0">
     <w:nsid w:val="117C7C3D"/>
     <w:multiLevelType w:val="hybridMultilevel"/>
-    <w:tmpl w:val="5576157C"/>
+    <w:tmpl w:val="3CEA41C0"/>
     <w:lvl w:ilvl="0" w:tplc="04090001">
       <w:start w:val="1"/>
       <w:numFmt w:val="bullet"/>
@@ -1361,6 +1516,7 @@
     <w:lsdException w:name="HTML Sample" w:semiHidden="1" w:unhideWhenUsed="1"/>
     <w:lsdException w:name="HTML Typewriter" w:semiHidden="1" w:unhideWhenUsed="1"/>
     <w:lsdException w:name="HTML Variable" w:semiHidden="1" w:unhideWhenUsed="1"/>
+    <w:lsdException w:name="Normal Table" w:semiHidden="1" w:unhideWhenUsed="1"/>
     <w:lsdException w:name="annotation subject" w:semiHidden="1" w:unhideWhenUsed="1"/>
     <w:lsdException w:name="No List" w:semiHidden="1" w:unhideWhenUsed="1"/>
     <w:lsdException w:name="Outline List 1" w:semiHidden="1" w:unhideWhenUsed="1"/>
@@ -1403,8 +1559,11 @@
     <w:lsdException w:name="Table Contemporary" w:semiHidden="1" w:unhideWhenUsed="1"/>
     <w:lsdException w:name="Table Elegant" w:semiHidden="1" w:unhideWhenUsed="1"/>
     <w:lsdException w:name="Table Professional" w:semiHidden="1" w:unhideWhenUsed="1"/>
+    <w:lsdException w:name="Table Subtle 1" w:semiHidden="1" w:unhideWhenUsed="1"/>
     <w:lsdException w:name="Table Subtle 2" w:semiHidden="1" w:unhideWhenUsed="1"/>
     <w:lsdException w:name="Table Web 1" w:semiHidden="1" w:unhideWhenUsed="1"/>
+    <w:lsdException w:name="Table Web 2" w:semiHidden="1" w:unhideWhenUsed="1"/>
+    <w:lsdException w:name="Table Web 3" w:semiHidden="1" w:unhideWhenUsed="1"/>
     <w:lsdException w:name="Balloon Text" w:semiHidden="1" w:unhideWhenUsed="1"/>
     <w:lsdException w:name="Table Grid" w:uiPriority="39"/>
     <w:lsdException w:name="Table Theme" w:semiHidden="1" w:unhideWhenUsed="1"/>

</xml_diff>

<commit_message>
Merapikan kode dan memperbaru dokumentasi
</commit_message>
<xml_diff>
--- a/Dokumentasi.docx
+++ b/Dokumentasi.docx
@@ -38,7 +38,28 @@
           <w:rFonts w:ascii="Times New Roman" w:hAnsi="Times New Roman" w:cs="Times New Roman"/>
           <w:sz w:val="24"/>
         </w:rPr>
-        <w:t xml:space="preserve">Merupakan sebuah game yang berjenis narrative-text-rpg. Berlatar tempatkan di sebuah kampus. Spesifiknya bertempat di ruang prodi elektro. Memiliki beberapa kasus event di dalam game tersebut, Player harus mencapai objective yang ada dan jangan sampai kewarasan player habis. </w:t>
+        <w:t>Merupakan sebuah game yang berjenis narrative-text-</w:t>
+      </w:r>
+      <w:r>
+        <w:rPr>
+          <w:rFonts w:ascii="Times New Roman" w:hAnsi="Times New Roman" w:cs="Times New Roman"/>
+          <w:sz w:val="24"/>
+        </w:rPr>
+        <w:t>based-</w:t>
+      </w:r>
+      <w:r>
+        <w:rPr>
+          <w:rFonts w:ascii="Times New Roman" w:hAnsi="Times New Roman" w:cs="Times New Roman"/>
+          <w:sz w:val="24"/>
+        </w:rPr>
+        <w:t xml:space="preserve">rpg. Berlatar tempatkan di sebuah kampus. Spesifiknya bertempat di ruang prodi elektro. Memiliki beberapa kasus event di dalam game tersebut, Player harus mencapai objective yang ada dan jangan sampai kewarasan player habis. </w:t>
+      </w:r>
+      <w:r>
+        <w:rPr>
+          <w:rFonts w:ascii="Times New Roman" w:hAnsi="Times New Roman" w:cs="Times New Roman"/>
+          <w:sz w:val="24"/>
+        </w:rPr>
+        <w:t>Sistem permainan berfokus pada status "Kewarasan" (Sanity). Setiap keputusan yang salah atau kejadian random (RNG) dapat mengurangi poin kewarasan. Jika poin mencapai nol, permainan berakhir (Game Over).</w:t>
       </w:r>
     </w:p>
     <w:p>
@@ -56,7 +77,21 @@
           <w:rFonts w:ascii="Times New Roman" w:hAnsi="Times New Roman" w:cs="Times New Roman"/>
           <w:sz w:val="24"/>
         </w:rPr>
-        <w:t>Program ini mengaplikasikan cara OOP(</w:t>
+        <w:t>Program ini mengaplikasikan</w:t>
+      </w:r>
+      <w:r>
+        <w:rPr>
+          <w:rFonts w:ascii="Times New Roman" w:hAnsi="Times New Roman" w:cs="Times New Roman"/>
+          <w:sz w:val="24"/>
+        </w:rPr>
+        <w:t xml:space="preserve"> pendekatan</w:t>
+      </w:r>
+      <w:r>
+        <w:rPr>
+          <w:rFonts w:ascii="Times New Roman" w:hAnsi="Times New Roman" w:cs="Times New Roman"/>
+          <w:sz w:val="24"/>
+        </w:rPr>
+        <w:t xml:space="preserve"> OOP(</w:t>
       </w:r>
       <w:r>
         <w:rPr>
@@ -93,7 +128,16 @@
           <w:rFonts w:ascii="Times New Roman" w:hAnsi="Times New Roman" w:cs="Times New Roman"/>
           <w:sz w:val="24"/>
         </w:rPr>
-        <w:t xml:space="preserve">Ada juga beberapa fungsi atau prosedur yang telah dibuat untuk mempermudah membaca </w:t>
+        <w:t>Ada juga beberapa fungsi atau prosedur yang telah dibuat untuk mempermudah membac</w:t>
+      </w:r>
+      <w:bookmarkStart w:id="0" w:name="_GoBack"/>
+      <w:bookmarkEnd w:id="0"/>
+      <w:r>
+        <w:rPr>
+          <w:rFonts w:ascii="Times New Roman" w:hAnsi="Times New Roman" w:cs="Times New Roman"/>
+          <w:sz w:val="24"/>
+        </w:rPr>
+        <w:t xml:space="preserve">a </w:t>
       </w:r>
       <w:r>
         <w:rPr>
@@ -138,6 +182,1828 @@
         </w:rPr>
         <w:t>Berikut ini adalah beberapa class yang terdapat di dalam program:</w:t>
       </w:r>
+    </w:p>
+    <w:p>
+      <w:pPr>
+        <w:pStyle w:val="ListParagraph"/>
+        <w:numPr>
+          <w:ilvl w:val="0"/>
+          <w:numId w:val="2"/>
+        </w:numPr>
+        <w:spacing w:line="276" w:lineRule="auto"/>
+        <w:jc w:val="both"/>
+        <w:rPr>
+          <w:rFonts w:ascii="Times New Roman" w:hAnsi="Times New Roman" w:cs="Times New Roman"/>
+          <w:sz w:val="28"/>
+          <w:szCs w:val="24"/>
+        </w:rPr>
+      </w:pPr>
+      <w:r>
+        <w:rPr>
+          <w:rFonts w:ascii="Times New Roman" w:hAnsi="Times New Roman" w:cs="Times New Roman"/>
+          <w:sz w:val="28"/>
+          <w:szCs w:val="24"/>
+        </w:rPr>
+        <w:t>Class Player</w:t>
+      </w:r>
+    </w:p>
+    <w:p>
+      <w:pPr>
+        <w:pStyle w:val="ListParagraph"/>
+        <w:spacing w:line="276" w:lineRule="auto"/>
+        <w:jc w:val="both"/>
+        <w:rPr>
+          <w:rFonts w:ascii="Times New Roman" w:hAnsi="Times New Roman" w:cs="Times New Roman"/>
+          <w:sz w:val="24"/>
+        </w:rPr>
+      </w:pPr>
+      <w:r>
+        <w:rPr>
+          <w:rFonts w:ascii="Times New Roman" w:hAnsi="Times New Roman" w:cs="Times New Roman"/>
+          <w:sz w:val="24"/>
+        </w:rPr>
+        <w:t>Mempresentasikan entitas pengguna atau pemain. Di dalamnya ada beberapa atribut dan method.</w:t>
+      </w:r>
+    </w:p>
+    <w:p>
+      <w:pPr>
+        <w:pStyle w:val="ListParagraph"/>
+        <w:spacing w:line="276" w:lineRule="auto"/>
+        <w:jc w:val="both"/>
+        <w:rPr>
+          <w:rFonts w:ascii="Times New Roman" w:hAnsi="Times New Roman" w:cs="Times New Roman"/>
+          <w:sz w:val="24"/>
+        </w:rPr>
+      </w:pPr>
+    </w:p>
+    <w:p>
+      <w:pPr>
+        <w:pStyle w:val="ListParagraph"/>
+        <w:spacing w:line="276" w:lineRule="auto"/>
+        <w:jc w:val="both"/>
+        <w:rPr>
+          <w:rFonts w:ascii="Times New Roman" w:hAnsi="Times New Roman" w:cs="Times New Roman"/>
+          <w:sz w:val="24"/>
+        </w:rPr>
+      </w:pPr>
+      <w:r>
+        <w:rPr>
+          <w:rFonts w:ascii="Times New Roman" w:hAnsi="Times New Roman" w:cs="Times New Roman"/>
+          <w:sz w:val="24"/>
+        </w:rPr>
+        <w:t>Atribut:</w:t>
+      </w:r>
+    </w:p>
+    <w:p>
+      <w:pPr>
+        <w:pStyle w:val="ListParagraph"/>
+        <w:numPr>
+          <w:ilvl w:val="0"/>
+          <w:numId w:val="4"/>
+        </w:numPr>
+        <w:spacing w:line="276" w:lineRule="auto"/>
+        <w:jc w:val="both"/>
+        <w:rPr>
+          <w:rFonts w:ascii="Times New Roman" w:hAnsi="Times New Roman" w:cs="Times New Roman"/>
+          <w:sz w:val="24"/>
+        </w:rPr>
+      </w:pPr>
+      <w:r>
+        <w:rPr>
+          <w:rFonts w:ascii="Times New Roman" w:hAnsi="Times New Roman" w:cs="Times New Roman"/>
+          <w:sz w:val="24"/>
+        </w:rPr>
+        <w:t>int kewarasan</w:t>
+      </w:r>
+    </w:p>
+    <w:p>
+      <w:pPr>
+        <w:pStyle w:val="ListParagraph"/>
+        <w:spacing w:line="276" w:lineRule="auto"/>
+        <w:ind w:left="1080"/>
+        <w:jc w:val="both"/>
+        <w:rPr>
+          <w:rFonts w:ascii="Times New Roman" w:hAnsi="Times New Roman" w:cs="Times New Roman"/>
+          <w:sz w:val="24"/>
+        </w:rPr>
+      </w:pPr>
+      <w:r>
+        <w:rPr>
+          <w:rFonts w:ascii="Times New Roman" w:hAnsi="Times New Roman" w:cs="Times New Roman"/>
+          <w:sz w:val="24"/>
+        </w:rPr>
+        <w:t>Menyimpan nilai kewarasan (HP) dari pemain yang dengan isi mulai dari 0 sampai 100.</w:t>
+      </w:r>
+    </w:p>
+    <w:p>
+      <w:pPr>
+        <w:pStyle w:val="ListParagraph"/>
+        <w:numPr>
+          <w:ilvl w:val="0"/>
+          <w:numId w:val="4"/>
+        </w:numPr>
+        <w:spacing w:line="276" w:lineRule="auto"/>
+        <w:jc w:val="both"/>
+        <w:rPr>
+          <w:rFonts w:ascii="Times New Roman" w:hAnsi="Times New Roman" w:cs="Times New Roman"/>
+          <w:sz w:val="24"/>
+        </w:rPr>
+      </w:pPr>
+      <w:r>
+        <w:rPr>
+          <w:rFonts w:ascii="Times New Roman" w:hAnsi="Times New Roman" w:cs="Times New Roman"/>
+          <w:sz w:val="24"/>
+        </w:rPr>
+        <w:t>bool adaKunci</w:t>
+      </w:r>
+    </w:p>
+    <w:p>
+      <w:pPr>
+        <w:pStyle w:val="ListParagraph"/>
+        <w:spacing w:line="276" w:lineRule="auto"/>
+        <w:ind w:left="1080"/>
+        <w:jc w:val="both"/>
+        <w:rPr>
+          <w:rFonts w:ascii="Times New Roman" w:hAnsi="Times New Roman" w:cs="Times New Roman"/>
+          <w:sz w:val="24"/>
+        </w:rPr>
+      </w:pPr>
+      <w:r>
+        <w:rPr>
+          <w:rFonts w:ascii="Times New Roman" w:hAnsi="Times New Roman" w:cs="Times New Roman"/>
+          <w:sz w:val="24"/>
+        </w:rPr>
+        <w:t>Sebuah flag inventory atau penanda di mana mengecek apakah user memiliki item kunci.</w:t>
+      </w:r>
+    </w:p>
+    <w:p>
+      <w:pPr>
+        <w:pStyle w:val="ListParagraph"/>
+        <w:numPr>
+          <w:ilvl w:val="0"/>
+          <w:numId w:val="4"/>
+        </w:numPr>
+        <w:spacing w:line="276" w:lineRule="auto"/>
+        <w:jc w:val="both"/>
+        <w:rPr>
+          <w:rFonts w:ascii="Times New Roman" w:hAnsi="Times New Roman" w:cs="Times New Roman"/>
+          <w:sz w:val="24"/>
+        </w:rPr>
+      </w:pPr>
+      <w:r>
+        <w:rPr>
+          <w:rFonts w:ascii="Times New Roman" w:hAnsi="Times New Roman" w:cs="Times New Roman"/>
+          <w:sz w:val="24"/>
+        </w:rPr>
+        <w:t>bool isMenyerah</w:t>
+      </w:r>
+    </w:p>
+    <w:p>
+      <w:pPr>
+        <w:pStyle w:val="ListParagraph"/>
+        <w:spacing w:line="276" w:lineRule="auto"/>
+        <w:ind w:left="1080"/>
+        <w:jc w:val="both"/>
+        <w:rPr>
+          <w:rFonts w:ascii="Times New Roman" w:hAnsi="Times New Roman" w:cs="Times New Roman"/>
+          <w:sz w:val="24"/>
+        </w:rPr>
+      </w:pPr>
+      <w:r>
+        <w:rPr>
+          <w:rFonts w:ascii="Times New Roman" w:hAnsi="Times New Roman" w:cs="Times New Roman"/>
+          <w:sz w:val="24"/>
+        </w:rPr>
+        <w:t>Status untuk keluar dari permainan secara manual yang dilakukan oleh player.</w:t>
+      </w:r>
+    </w:p>
+    <w:p>
+      <w:pPr>
+        <w:pStyle w:val="ListParagraph"/>
+        <w:spacing w:line="276" w:lineRule="auto"/>
+        <w:ind w:left="1080"/>
+        <w:jc w:val="both"/>
+        <w:rPr>
+          <w:rFonts w:ascii="Times New Roman" w:hAnsi="Times New Roman" w:cs="Times New Roman"/>
+          <w:sz w:val="24"/>
+        </w:rPr>
+      </w:pPr>
+    </w:p>
+    <w:p>
+      <w:pPr>
+        <w:pStyle w:val="ListParagraph"/>
+        <w:spacing w:line="276" w:lineRule="auto"/>
+        <w:jc w:val="both"/>
+        <w:rPr>
+          <w:rFonts w:ascii="Times New Roman" w:hAnsi="Times New Roman" w:cs="Times New Roman"/>
+          <w:sz w:val="24"/>
+        </w:rPr>
+      </w:pPr>
+      <w:r>
+        <w:rPr>
+          <w:rFonts w:ascii="Times New Roman" w:hAnsi="Times New Roman" w:cs="Times New Roman"/>
+          <w:sz w:val="24"/>
+        </w:rPr>
+        <w:t>Method:</w:t>
+      </w:r>
+    </w:p>
+    <w:p>
+      <w:pPr>
+        <w:pStyle w:val="ListParagraph"/>
+        <w:numPr>
+          <w:ilvl w:val="0"/>
+          <w:numId w:val="4"/>
+        </w:numPr>
+        <w:spacing w:line="276" w:lineRule="auto"/>
+        <w:jc w:val="both"/>
+        <w:rPr>
+          <w:rFonts w:ascii="Times New Roman" w:hAnsi="Times New Roman" w:cs="Times New Roman"/>
+          <w:sz w:val="24"/>
+        </w:rPr>
+      </w:pPr>
+      <w:r>
+        <w:rPr>
+          <w:rFonts w:ascii="Times New Roman" w:hAnsi="Times New Roman" w:cs="Times New Roman"/>
+          <w:sz w:val="24"/>
+        </w:rPr>
+        <w:t>Constructor ( Player() )</w:t>
+      </w:r>
+    </w:p>
+    <w:p>
+      <w:pPr>
+        <w:pStyle w:val="ListParagraph"/>
+        <w:spacing w:line="276" w:lineRule="auto"/>
+        <w:ind w:left="1080"/>
+        <w:jc w:val="both"/>
+        <w:rPr>
+          <w:rFonts w:ascii="Times New Roman" w:hAnsi="Times New Roman" w:cs="Times New Roman"/>
+          <w:sz w:val="24"/>
+        </w:rPr>
+      </w:pPr>
+      <w:r>
+        <w:rPr>
+          <w:rFonts w:ascii="Times New Roman" w:hAnsi="Times New Roman" w:cs="Times New Roman"/>
+          <w:sz w:val="24"/>
+        </w:rPr>
+        <w:t>Mengisi kewarasan menjadi 100, adaKunci menjadi false, dan isMenyerah menjadi false. Ini adalah constructor untuk mengisi semua atrbiut dengan default value ketika object dibuat.</w:t>
+      </w:r>
+    </w:p>
+    <w:p>
+      <w:pPr>
+        <w:pStyle w:val="ListParagraph"/>
+        <w:numPr>
+          <w:ilvl w:val="0"/>
+          <w:numId w:val="4"/>
+        </w:numPr>
+        <w:spacing w:line="276" w:lineRule="auto"/>
+        <w:jc w:val="both"/>
+        <w:rPr>
+          <w:rFonts w:ascii="Times New Roman" w:hAnsi="Times New Roman" w:cs="Times New Roman"/>
+          <w:sz w:val="24"/>
+        </w:rPr>
+      </w:pPr>
+      <w:r>
+        <w:rPr>
+          <w:rFonts w:ascii="Times New Roman" w:hAnsi="Times New Roman" w:cs="Times New Roman"/>
+          <w:sz w:val="24"/>
+        </w:rPr>
+        <w:t xml:space="preserve">bool </w:t>
+      </w:r>
+      <w:r>
+        <w:rPr>
+          <w:rFonts w:ascii="Times New Roman" w:hAnsi="Times New Roman" w:cs="Times New Roman"/>
+          <w:sz w:val="24"/>
+        </w:rPr>
+        <w:t>cekWaras()</w:t>
+      </w:r>
+    </w:p>
+    <w:p>
+      <w:pPr>
+        <w:pStyle w:val="ListParagraph"/>
+        <w:spacing w:line="276" w:lineRule="auto"/>
+        <w:ind w:left="1080"/>
+        <w:jc w:val="both"/>
+        <w:rPr>
+          <w:rFonts w:ascii="Times New Roman" w:hAnsi="Times New Roman" w:cs="Times New Roman"/>
+          <w:sz w:val="24"/>
+        </w:rPr>
+      </w:pPr>
+      <w:r>
+        <w:rPr>
+          <w:rFonts w:ascii="Times New Roman" w:hAnsi="Times New Roman" w:cs="Times New Roman"/>
+          <w:sz w:val="24"/>
+        </w:rPr>
+        <w:t>Sebuah fungsi yang mengembalikan nilai boolean untuk mengecek apakah player masih waras.</w:t>
+      </w:r>
+    </w:p>
+    <w:p>
+      <w:pPr>
+        <w:pStyle w:val="ListParagraph"/>
+        <w:spacing w:line="276" w:lineRule="auto"/>
+        <w:ind w:left="1080"/>
+        <w:jc w:val="both"/>
+        <w:rPr>
+          <w:rFonts w:ascii="Times New Roman" w:hAnsi="Times New Roman" w:cs="Times New Roman"/>
+          <w:sz w:val="24"/>
+        </w:rPr>
+      </w:pPr>
+    </w:p>
+    <w:p>
+      <w:pPr>
+        <w:pStyle w:val="ListParagraph"/>
+        <w:spacing w:line="276" w:lineRule="auto"/>
+        <w:ind w:left="1080"/>
+        <w:jc w:val="both"/>
+        <w:rPr>
+          <w:rFonts w:ascii="Times New Roman" w:hAnsi="Times New Roman" w:cs="Times New Roman"/>
+          <w:sz w:val="24"/>
+        </w:rPr>
+      </w:pPr>
+    </w:p>
+    <w:p>
+      <w:pPr>
+        <w:pStyle w:val="ListParagraph"/>
+        <w:numPr>
+          <w:ilvl w:val="0"/>
+          <w:numId w:val="4"/>
+        </w:numPr>
+        <w:spacing w:line="276" w:lineRule="auto"/>
+        <w:jc w:val="both"/>
+        <w:rPr>
+          <w:rFonts w:ascii="Times New Roman" w:hAnsi="Times New Roman" w:cs="Times New Roman"/>
+          <w:sz w:val="24"/>
+        </w:rPr>
+      </w:pPr>
+      <w:r>
+        <w:rPr>
+          <w:rFonts w:ascii="Times New Roman" w:hAnsi="Times New Roman" w:cs="Times New Roman"/>
+          <w:sz w:val="24"/>
+        </w:rPr>
+        <w:t>kewarasanDamage(int amount)</w:t>
+      </w:r>
+    </w:p>
+    <w:p>
+      <w:pPr>
+        <w:pStyle w:val="ListParagraph"/>
+        <w:spacing w:line="276" w:lineRule="auto"/>
+        <w:ind w:left="1080"/>
+        <w:jc w:val="both"/>
+        <w:rPr>
+          <w:rFonts w:ascii="Times New Roman" w:hAnsi="Times New Roman" w:cs="Times New Roman"/>
+          <w:sz w:val="24"/>
+        </w:rPr>
+      </w:pPr>
+      <w:r>
+        <w:rPr>
+          <w:rFonts w:ascii="Times New Roman" w:hAnsi="Times New Roman" w:cs="Times New Roman"/>
+          <w:sz w:val="24"/>
+        </w:rPr>
+        <w:t xml:space="preserve">Prosedur yang melakukan pengurangan sesuai dengan masukan dari </w:t>
+      </w:r>
+      <w:r>
+        <w:rPr>
+          <w:rFonts w:ascii="Times New Roman" w:hAnsi="Times New Roman" w:cs="Times New Roman"/>
+          <w:sz w:val="24"/>
+        </w:rPr>
+        <w:t>argumen yang diberikan</w:t>
+      </w:r>
+      <w:r>
+        <w:rPr>
+          <w:rFonts w:ascii="Times New Roman" w:hAnsi="Times New Roman" w:cs="Times New Roman"/>
+          <w:sz w:val="24"/>
+        </w:rPr>
+        <w:t xml:space="preserve"> terhadap atribut kewarasan dengan </w:t>
+      </w:r>
+      <w:r>
+        <w:rPr>
+          <w:rFonts w:ascii="Times New Roman" w:hAnsi="Times New Roman" w:cs="Times New Roman"/>
+          <w:sz w:val="24"/>
+        </w:rPr>
+        <w:t>diberikan</w:t>
+      </w:r>
+      <w:r>
+        <w:rPr>
+          <w:rFonts w:ascii="Times New Roman" w:hAnsi="Times New Roman" w:cs="Times New Roman"/>
+          <w:sz w:val="24"/>
+        </w:rPr>
+        <w:t xml:space="preserve"> visual text merah.</w:t>
+      </w:r>
+    </w:p>
+    <w:p>
+      <w:pPr>
+        <w:pStyle w:val="ListParagraph"/>
+        <w:numPr>
+          <w:ilvl w:val="0"/>
+          <w:numId w:val="4"/>
+        </w:numPr>
+        <w:spacing w:line="276" w:lineRule="auto"/>
+        <w:jc w:val="both"/>
+        <w:rPr>
+          <w:rFonts w:ascii="Times New Roman" w:hAnsi="Times New Roman" w:cs="Times New Roman"/>
+          <w:sz w:val="24"/>
+        </w:rPr>
+      </w:pPr>
+      <w:r>
+        <w:rPr>
+          <w:rFonts w:ascii="Times New Roman" w:hAnsi="Times New Roman" w:cs="Times New Roman"/>
+          <w:sz w:val="24"/>
+        </w:rPr>
+        <w:t>healKewarasan</w:t>
+      </w:r>
+      <w:r>
+        <w:rPr>
+          <w:rFonts w:ascii="Times New Roman" w:hAnsi="Times New Roman" w:cs="Times New Roman"/>
+          <w:sz w:val="24"/>
+        </w:rPr>
+        <w:t>(int amount)</w:t>
+      </w:r>
+    </w:p>
+    <w:p>
+      <w:pPr>
+        <w:pStyle w:val="ListParagraph"/>
+        <w:spacing w:line="276" w:lineRule="auto"/>
+        <w:ind w:left="1080"/>
+        <w:jc w:val="both"/>
+        <w:rPr>
+          <w:rFonts w:ascii="Times New Roman" w:hAnsi="Times New Roman" w:cs="Times New Roman"/>
+          <w:sz w:val="24"/>
+        </w:rPr>
+      </w:pPr>
+      <w:r>
+        <w:rPr>
+          <w:rFonts w:ascii="Times New Roman" w:hAnsi="Times New Roman" w:cs="Times New Roman"/>
+          <w:sz w:val="24"/>
+        </w:rPr>
+        <w:t>Prosedur yang melakukan penambahan sesuai dengan masukan dari argumen yang diberikan terhadap atribut kewarasan. Prosedur ini dalam tahap prototype dan tidak digunakan dalam implementasi gamenya.</w:t>
+      </w:r>
+    </w:p>
+    <w:p>
+      <w:pPr>
+        <w:spacing w:line="276" w:lineRule="auto"/>
+        <w:jc w:val="both"/>
+        <w:rPr>
+          <w:rFonts w:ascii="Times New Roman" w:hAnsi="Times New Roman" w:cs="Times New Roman"/>
+          <w:sz w:val="24"/>
+        </w:rPr>
+      </w:pPr>
+    </w:p>
+    <w:p>
+      <w:pPr>
+        <w:pStyle w:val="ListParagraph"/>
+        <w:numPr>
+          <w:ilvl w:val="0"/>
+          <w:numId w:val="4"/>
+        </w:numPr>
+        <w:spacing w:line="276" w:lineRule="auto"/>
+        <w:ind w:left="723"/>
+        <w:jc w:val="both"/>
+        <w:rPr>
+          <w:rFonts w:ascii="Times New Roman" w:hAnsi="Times New Roman" w:cs="Times New Roman"/>
+          <w:sz w:val="28"/>
+          <w:szCs w:val="24"/>
+        </w:rPr>
+      </w:pPr>
+      <w:r>
+        <w:rPr>
+          <w:rFonts w:ascii="Times New Roman" w:hAnsi="Times New Roman" w:cs="Times New Roman"/>
+          <w:sz w:val="28"/>
+          <w:szCs w:val="24"/>
+        </w:rPr>
+        <w:t>Class Cerita</w:t>
+      </w:r>
+    </w:p>
+    <w:p>
+      <w:pPr>
+        <w:pStyle w:val="ListParagraph"/>
+        <w:spacing w:line="276" w:lineRule="auto"/>
+        <w:ind w:left="723"/>
+        <w:jc w:val="both"/>
+        <w:rPr>
+          <w:rFonts w:ascii="Times New Roman" w:hAnsi="Times New Roman" w:cs="Times New Roman"/>
+          <w:sz w:val="24"/>
+        </w:rPr>
+      </w:pPr>
+      <w:r>
+        <w:rPr>
+          <w:rFonts w:ascii="Times New Roman" w:hAnsi="Times New Roman" w:cs="Times New Roman"/>
+          <w:sz w:val="24"/>
+        </w:rPr>
+        <w:t xml:space="preserve">Merupakan </w:t>
+      </w:r>
+      <w:r>
+        <w:rPr>
+          <w:rFonts w:ascii="Times New Roman" w:hAnsi="Times New Roman" w:cs="Times New Roman"/>
+          <w:i/>
+          <w:iCs/>
+          <w:sz w:val="24"/>
+        </w:rPr>
+        <w:t>Parent</w:t>
+      </w:r>
+      <w:r>
+        <w:rPr>
+          <w:rFonts w:ascii="Times New Roman" w:hAnsi="Times New Roman" w:cs="Times New Roman"/>
+          <w:i/>
+          <w:iCs/>
+          <w:sz w:val="24"/>
+        </w:rPr>
+        <w:t xml:space="preserve"> Class</w:t>
+      </w:r>
+      <w:r>
+        <w:rPr>
+          <w:rFonts w:ascii="Times New Roman" w:hAnsi="Times New Roman" w:cs="Times New Roman"/>
+          <w:sz w:val="24"/>
+        </w:rPr>
+        <w:t xml:space="preserve"> yang menjadi kerangka dasar bagi setiap lokasi atau </w:t>
+      </w:r>
+      <w:r>
+        <w:rPr>
+          <w:rFonts w:ascii="Times New Roman" w:hAnsi="Times New Roman" w:cs="Times New Roman"/>
+          <w:i/>
+          <w:iCs/>
+          <w:sz w:val="24"/>
+        </w:rPr>
+        <w:t>scene</w:t>
+      </w:r>
+      <w:r>
+        <w:rPr>
+          <w:rFonts w:ascii="Times New Roman" w:hAnsi="Times New Roman" w:cs="Times New Roman"/>
+          <w:sz w:val="24"/>
+        </w:rPr>
+        <w:t xml:space="preserve"> dalam game. Class inilah yang akan meng-</w:t>
+      </w:r>
+      <w:r>
+        <w:rPr>
+          <w:rFonts w:ascii="Times New Roman" w:hAnsi="Times New Roman" w:cs="Times New Roman"/>
+          <w:i/>
+          <w:iCs/>
+          <w:sz w:val="24"/>
+        </w:rPr>
+        <w:t>inheritance</w:t>
+      </w:r>
+      <w:r>
+        <w:rPr>
+          <w:rFonts w:ascii="Times New Roman" w:hAnsi="Times New Roman" w:cs="Times New Roman"/>
+          <w:i/>
+          <w:iCs/>
+          <w:sz w:val="24"/>
+        </w:rPr>
+        <w:t xml:space="preserve"> </w:t>
+      </w:r>
+      <w:r>
+        <w:rPr>
+          <w:rFonts w:ascii="Times New Roman" w:hAnsi="Times New Roman" w:cs="Times New Roman"/>
+          <w:sz w:val="24"/>
+        </w:rPr>
+        <w:t xml:space="preserve">tiap-tiap lokasi kedepannya. Di sinilah konsep Polymorphism diterapkan, bisa terlihat dari pemakaian </w:t>
+      </w:r>
+      <w:r>
+        <w:rPr>
+          <w:rFonts w:ascii="Times New Roman" w:hAnsi="Times New Roman" w:cs="Times New Roman"/>
+          <w:i/>
+          <w:iCs/>
+          <w:sz w:val="24"/>
+        </w:rPr>
+        <w:t>virtual function</w:t>
+      </w:r>
+      <w:r>
+        <w:rPr>
+          <w:rFonts w:ascii="Times New Roman" w:hAnsi="Times New Roman" w:cs="Times New Roman"/>
+          <w:sz w:val="24"/>
+        </w:rPr>
+        <w:t>.</w:t>
+      </w:r>
+    </w:p>
+    <w:p>
+      <w:pPr>
+        <w:pStyle w:val="ListParagraph"/>
+        <w:spacing w:line="276" w:lineRule="auto"/>
+        <w:ind w:left="723"/>
+        <w:jc w:val="both"/>
+        <w:rPr>
+          <w:rFonts w:ascii="Times New Roman" w:hAnsi="Times New Roman" w:cs="Times New Roman"/>
+          <w:sz w:val="24"/>
+        </w:rPr>
+      </w:pPr>
+    </w:p>
+    <w:p>
+      <w:pPr>
+        <w:pStyle w:val="ListParagraph"/>
+        <w:spacing w:line="276" w:lineRule="auto"/>
+        <w:ind w:left="723"/>
+        <w:jc w:val="both"/>
+        <w:rPr>
+          <w:rFonts w:ascii="Times New Roman" w:hAnsi="Times New Roman" w:cs="Times New Roman"/>
+          <w:sz w:val="24"/>
+        </w:rPr>
+      </w:pPr>
+      <w:r>
+        <w:rPr>
+          <w:rFonts w:ascii="Times New Roman" w:hAnsi="Times New Roman" w:cs="Times New Roman"/>
+          <w:sz w:val="24"/>
+        </w:rPr>
+        <w:t>Method:</w:t>
+      </w:r>
+    </w:p>
+    <w:p>
+      <w:pPr>
+        <w:pStyle w:val="ListParagraph"/>
+        <w:numPr>
+          <w:ilvl w:val="0"/>
+          <w:numId w:val="4"/>
+        </w:numPr>
+        <w:spacing w:line="276" w:lineRule="auto"/>
+        <w:jc w:val="both"/>
+        <w:rPr>
+          <w:rFonts w:ascii="Times New Roman" w:hAnsi="Times New Roman" w:cs="Times New Roman"/>
+          <w:sz w:val="24"/>
+        </w:rPr>
+      </w:pPr>
+      <w:r>
+        <w:rPr>
+          <w:rFonts w:ascii="Times New Roman" w:hAnsi="Times New Roman" w:cs="Times New Roman"/>
+          <w:sz w:val="24"/>
+        </w:rPr>
+        <w:t>virtual Cerita* mainkan(Player* p)</w:t>
+      </w:r>
+    </w:p>
+    <w:p>
+      <w:pPr>
+        <w:pStyle w:val="ListParagraph"/>
+        <w:spacing w:line="276" w:lineRule="auto"/>
+        <w:ind w:left="1080"/>
+        <w:jc w:val="both"/>
+        <w:rPr>
+          <w:rFonts w:ascii="Times New Roman" w:hAnsi="Times New Roman" w:cs="Times New Roman"/>
+          <w:sz w:val="24"/>
+        </w:rPr>
+      </w:pPr>
+      <w:r>
+        <w:rPr>
+          <w:rFonts w:ascii="Times New Roman" w:hAnsi="Times New Roman" w:cs="Times New Roman"/>
+          <w:sz w:val="24"/>
+        </w:rPr>
+        <w:t>Fungsi virtual ini dirancang untuk di-override oleh class turunannya. Fungsi ini mengembalikan pointer ke objek Cerita selanjutnya, memungkinkan perpindahan lokasi secara dinamis.</w:t>
+      </w:r>
+    </w:p>
+    <w:p>
+      <w:pPr>
+        <w:spacing w:line="276" w:lineRule="auto"/>
+        <w:jc w:val="both"/>
+        <w:rPr>
+          <w:rFonts w:ascii="Times New Roman" w:hAnsi="Times New Roman" w:cs="Times New Roman"/>
+          <w:sz w:val="24"/>
+        </w:rPr>
+      </w:pPr>
+    </w:p>
+    <w:p>
+      <w:pPr>
+        <w:pStyle w:val="ListParagraph"/>
+        <w:numPr>
+          <w:ilvl w:val="0"/>
+          <w:numId w:val="4"/>
+        </w:numPr>
+        <w:spacing w:line="276" w:lineRule="auto"/>
+        <w:ind w:left="723"/>
+        <w:jc w:val="both"/>
+        <w:rPr>
+          <w:rFonts w:ascii="Times New Roman" w:hAnsi="Times New Roman" w:cs="Times New Roman"/>
+          <w:sz w:val="24"/>
+        </w:rPr>
+      </w:pPr>
+      <w:r>
+        <w:rPr>
+          <w:rFonts w:ascii="Times New Roman" w:hAnsi="Times New Roman" w:cs="Times New Roman"/>
+          <w:sz w:val="28"/>
+          <w:szCs w:val="24"/>
+        </w:rPr>
+        <w:t>Class RuangProdi</w:t>
+      </w:r>
+    </w:p>
+    <w:p>
+      <w:pPr>
+        <w:pStyle w:val="ListParagraph"/>
+        <w:spacing w:line="276" w:lineRule="auto"/>
+        <w:ind w:left="723"/>
+        <w:jc w:val="both"/>
+        <w:rPr>
+          <w:rFonts w:ascii="Times New Roman" w:hAnsi="Times New Roman" w:cs="Times New Roman"/>
+          <w:sz w:val="24"/>
+        </w:rPr>
+      </w:pPr>
+      <w:r>
+        <w:rPr>
+          <w:rFonts w:ascii="Times New Roman" w:hAnsi="Times New Roman" w:cs="Times New Roman"/>
+          <w:sz w:val="24"/>
+        </w:rPr>
+        <w:t xml:space="preserve">Merupakan </w:t>
+      </w:r>
+      <w:r>
+        <w:rPr>
+          <w:rFonts w:ascii="Times New Roman" w:hAnsi="Times New Roman" w:cs="Times New Roman"/>
+          <w:i/>
+          <w:iCs/>
+          <w:sz w:val="24"/>
+        </w:rPr>
+        <w:t>child class</w:t>
+      </w:r>
+      <w:r>
+        <w:rPr>
+          <w:rFonts w:ascii="Times New Roman" w:hAnsi="Times New Roman" w:cs="Times New Roman"/>
+          <w:sz w:val="24"/>
+        </w:rPr>
+        <w:t xml:space="preserve"> yang menerapkan konsep pewarisan dari Class Cerita.</w:t>
+      </w:r>
+    </w:p>
+    <w:p>
+      <w:pPr>
+        <w:pStyle w:val="ListParagraph"/>
+        <w:spacing w:line="276" w:lineRule="auto"/>
+        <w:ind w:left="723"/>
+        <w:jc w:val="both"/>
+        <w:rPr>
+          <w:rFonts w:ascii="Times New Roman" w:hAnsi="Times New Roman" w:cs="Times New Roman"/>
+          <w:sz w:val="24"/>
+        </w:rPr>
+      </w:pPr>
+    </w:p>
+    <w:p>
+      <w:pPr>
+        <w:pStyle w:val="ListParagraph"/>
+        <w:spacing w:line="276" w:lineRule="auto"/>
+        <w:ind w:left="723"/>
+        <w:jc w:val="both"/>
+        <w:rPr>
+          <w:rFonts w:ascii="Times New Roman" w:hAnsi="Times New Roman" w:cs="Times New Roman"/>
+          <w:sz w:val="24"/>
+        </w:rPr>
+      </w:pPr>
+      <w:r>
+        <w:rPr>
+          <w:rFonts w:ascii="Times New Roman" w:hAnsi="Times New Roman" w:cs="Times New Roman"/>
+          <w:sz w:val="24"/>
+        </w:rPr>
+        <w:t>Atribut:</w:t>
+      </w:r>
+    </w:p>
+    <w:p>
+      <w:pPr>
+        <w:pStyle w:val="ListParagraph"/>
+        <w:numPr>
+          <w:ilvl w:val="0"/>
+          <w:numId w:val="4"/>
+        </w:numPr>
+        <w:spacing w:line="276" w:lineRule="auto"/>
+        <w:jc w:val="both"/>
+        <w:rPr>
+          <w:rFonts w:ascii="Times New Roman" w:hAnsi="Times New Roman" w:cs="Times New Roman"/>
+          <w:sz w:val="24"/>
+        </w:rPr>
+      </w:pPr>
+      <w:r>
+        <w:rPr>
+          <w:rFonts w:ascii="Times New Roman" w:hAnsi="Times New Roman" w:cs="Times New Roman"/>
+          <w:sz w:val="24"/>
+        </w:rPr>
+        <w:t>bool cekStatusAlur</w:t>
+      </w:r>
+    </w:p>
+    <w:p>
+      <w:pPr>
+        <w:pStyle w:val="ListParagraph"/>
+        <w:spacing w:line="276" w:lineRule="auto"/>
+        <w:ind w:left="1080"/>
+        <w:jc w:val="both"/>
+        <w:rPr>
+          <w:rFonts w:ascii="Times New Roman" w:hAnsi="Times New Roman" w:cs="Times New Roman"/>
+          <w:sz w:val="24"/>
+        </w:rPr>
+      </w:pPr>
+      <w:r>
+        <w:rPr>
+          <w:rFonts w:ascii="Times New Roman" w:hAnsi="Times New Roman" w:cs="Times New Roman"/>
+          <w:sz w:val="24"/>
+        </w:rPr>
+        <w:t>Status yang akan diberikan kepada RuangProdi, dimana ini akan membantu memberikan narasi intro di RuangProdi. Di mana ketika ini bernilai true, maka teks narasi yang muncul adalah narasi intro, dan ketika bernilai false akan diberikan teks narasi yang berbeda.</w:t>
+      </w:r>
+    </w:p>
+    <w:p>
+      <w:pPr>
+        <w:pStyle w:val="ListParagraph"/>
+        <w:spacing w:line="276" w:lineRule="auto"/>
+        <w:ind w:left="1080"/>
+        <w:jc w:val="both"/>
+        <w:rPr>
+          <w:rFonts w:ascii="Times New Roman" w:hAnsi="Times New Roman" w:cs="Times New Roman"/>
+          <w:sz w:val="24"/>
+        </w:rPr>
+      </w:pPr>
+    </w:p>
+    <w:p>
+      <w:pPr>
+        <w:pStyle w:val="ListParagraph"/>
+        <w:spacing w:line="276" w:lineRule="auto"/>
+        <w:ind w:left="726"/>
+        <w:jc w:val="both"/>
+        <w:rPr>
+          <w:rFonts w:ascii="Times New Roman" w:hAnsi="Times New Roman" w:cs="Times New Roman"/>
+          <w:sz w:val="24"/>
+        </w:rPr>
+      </w:pPr>
+      <w:r>
+        <w:rPr>
+          <w:rFonts w:ascii="Times New Roman" w:hAnsi="Times New Roman" w:cs="Times New Roman"/>
+          <w:sz w:val="24"/>
+        </w:rPr>
+        <w:t>Method:</w:t>
+      </w:r>
+    </w:p>
+    <w:p>
+      <w:pPr>
+        <w:pStyle w:val="ListParagraph"/>
+        <w:numPr>
+          <w:ilvl w:val="0"/>
+          <w:numId w:val="4"/>
+        </w:numPr>
+        <w:spacing w:line="276" w:lineRule="auto"/>
+        <w:jc w:val="both"/>
+        <w:rPr>
+          <w:rFonts w:ascii="Times New Roman" w:hAnsi="Times New Roman" w:cs="Times New Roman"/>
+          <w:sz w:val="24"/>
+        </w:rPr>
+      </w:pPr>
+      <w:r>
+        <w:rPr>
+          <w:rFonts w:ascii="Times New Roman" w:hAnsi="Times New Roman" w:cs="Times New Roman"/>
+          <w:sz w:val="24"/>
+        </w:rPr>
+        <w:t>Constructor ( RuangProdi(bool statusPertama) )</w:t>
+      </w:r>
+    </w:p>
+    <w:p>
+      <w:pPr>
+        <w:pStyle w:val="ListParagraph"/>
+        <w:spacing w:line="276" w:lineRule="auto"/>
+        <w:ind w:left="1080"/>
+        <w:jc w:val="both"/>
+        <w:rPr>
+          <w:rFonts w:ascii="Times New Roman" w:hAnsi="Times New Roman" w:cs="Times New Roman"/>
+          <w:sz w:val="24"/>
+        </w:rPr>
+      </w:pPr>
+      <w:r>
+        <w:rPr>
+          <w:rFonts w:ascii="Times New Roman" w:hAnsi="Times New Roman" w:cs="Times New Roman"/>
+          <w:sz w:val="24"/>
+        </w:rPr>
+        <w:t>Mengambil argumen yang diberikan untuk dimasukkan kealam atribut cekStatusAlur.</w:t>
+      </w:r>
+    </w:p>
+    <w:p>
+      <w:pPr>
+        <w:pStyle w:val="ListParagraph"/>
+        <w:numPr>
+          <w:ilvl w:val="0"/>
+          <w:numId w:val="4"/>
+        </w:numPr>
+        <w:spacing w:line="276" w:lineRule="auto"/>
+        <w:jc w:val="both"/>
+        <w:rPr>
+          <w:rFonts w:ascii="Times New Roman" w:hAnsi="Times New Roman" w:cs="Times New Roman"/>
+          <w:sz w:val="24"/>
+        </w:rPr>
+      </w:pPr>
+      <w:r>
+        <w:rPr>
+          <w:rFonts w:ascii="Times New Roman" w:hAnsi="Times New Roman" w:cs="Times New Roman"/>
+          <w:sz w:val="24"/>
+        </w:rPr>
+        <w:t>Cerita* mainkan(Player* p) override</w:t>
+      </w:r>
+    </w:p>
+    <w:p>
+      <w:pPr>
+        <w:pStyle w:val="ListParagraph"/>
+        <w:spacing w:line="276" w:lineRule="auto"/>
+        <w:ind w:left="1080"/>
+        <w:jc w:val="both"/>
+        <w:rPr>
+          <w:rFonts w:ascii="Times New Roman" w:hAnsi="Times New Roman" w:cs="Times New Roman"/>
+          <w:sz w:val="24"/>
+        </w:rPr>
+      </w:pPr>
+      <w:r>
+        <w:rPr>
+          <w:rFonts w:ascii="Times New Roman" w:hAnsi="Times New Roman" w:cs="Times New Roman"/>
+          <w:sz w:val="24"/>
+        </w:rPr>
+        <w:t xml:space="preserve">Fungsi dari </w:t>
+      </w:r>
+      <w:r>
+        <w:rPr>
+          <w:rFonts w:ascii="Times New Roman" w:hAnsi="Times New Roman" w:cs="Times New Roman"/>
+          <w:i/>
+          <w:iCs/>
+          <w:sz w:val="24"/>
+        </w:rPr>
+        <w:t>parent class</w:t>
+      </w:r>
+      <w:r>
+        <w:rPr>
+          <w:rFonts w:ascii="Times New Roman" w:hAnsi="Times New Roman" w:cs="Times New Roman"/>
+          <w:sz w:val="24"/>
+        </w:rPr>
+        <w:t xml:space="preserve"> yang ditimpa atau </w:t>
+      </w:r>
+      <w:r>
+        <w:rPr>
+          <w:rFonts w:ascii="Times New Roman" w:hAnsi="Times New Roman" w:cs="Times New Roman"/>
+          <w:i/>
+          <w:iCs/>
+          <w:sz w:val="24"/>
+        </w:rPr>
+        <w:t>override</w:t>
+      </w:r>
+      <w:r>
+        <w:rPr>
+          <w:rFonts w:ascii="Times New Roman" w:hAnsi="Times New Roman" w:cs="Times New Roman"/>
+          <w:sz w:val="24"/>
+        </w:rPr>
+        <w:t>. Di sini RuangProdi sebagai lokasi awal, yang memiliki logika percabangan arah untuk lokasi selanjutnya.</w:t>
+      </w:r>
+    </w:p>
+    <w:p>
+      <w:pPr>
+        <w:spacing w:line="276" w:lineRule="auto"/>
+        <w:jc w:val="both"/>
+        <w:rPr>
+          <w:rFonts w:ascii="Times New Roman" w:hAnsi="Times New Roman" w:cs="Times New Roman"/>
+          <w:sz w:val="24"/>
+        </w:rPr>
+      </w:pPr>
+    </w:p>
+    <w:p>
+      <w:pPr>
+        <w:pStyle w:val="ListParagraph"/>
+        <w:numPr>
+          <w:ilvl w:val="0"/>
+          <w:numId w:val="4"/>
+        </w:numPr>
+        <w:spacing w:line="276" w:lineRule="auto"/>
+        <w:ind w:left="723"/>
+        <w:jc w:val="both"/>
+        <w:rPr>
+          <w:rFonts w:ascii="Times New Roman" w:hAnsi="Times New Roman" w:cs="Times New Roman"/>
+          <w:sz w:val="24"/>
+        </w:rPr>
+      </w:pPr>
+      <w:r>
+        <w:rPr>
+          <w:rFonts w:ascii="Times New Roman" w:hAnsi="Times New Roman" w:cs="Times New Roman"/>
+          <w:sz w:val="28"/>
+          <w:szCs w:val="24"/>
+        </w:rPr>
+        <w:lastRenderedPageBreak/>
+        <w:t xml:space="preserve">Class </w:t>
+      </w:r>
+      <w:r>
+        <w:rPr>
+          <w:rFonts w:ascii="Times New Roman" w:hAnsi="Times New Roman" w:cs="Times New Roman"/>
+          <w:sz w:val="28"/>
+          <w:szCs w:val="24"/>
+        </w:rPr>
+        <w:t>LorongKiri</w:t>
+      </w:r>
+    </w:p>
+    <w:p>
+      <w:pPr>
+        <w:pStyle w:val="ListParagraph"/>
+        <w:spacing w:line="276" w:lineRule="auto"/>
+        <w:ind w:left="723"/>
+        <w:jc w:val="both"/>
+        <w:rPr>
+          <w:rFonts w:ascii="Times New Roman" w:hAnsi="Times New Roman" w:cs="Times New Roman"/>
+          <w:sz w:val="24"/>
+        </w:rPr>
+      </w:pPr>
+      <w:r>
+        <w:rPr>
+          <w:rFonts w:ascii="Times New Roman" w:hAnsi="Times New Roman" w:cs="Times New Roman"/>
+          <w:sz w:val="24"/>
+        </w:rPr>
+        <w:t xml:space="preserve">Merupakan </w:t>
+      </w:r>
+      <w:r>
+        <w:rPr>
+          <w:rFonts w:ascii="Times New Roman" w:hAnsi="Times New Roman" w:cs="Times New Roman"/>
+          <w:i/>
+          <w:iCs/>
+          <w:sz w:val="24"/>
+        </w:rPr>
+        <w:t>child class</w:t>
+      </w:r>
+      <w:r>
+        <w:rPr>
+          <w:rFonts w:ascii="Times New Roman" w:hAnsi="Times New Roman" w:cs="Times New Roman"/>
+          <w:sz w:val="24"/>
+        </w:rPr>
+        <w:t xml:space="preserve"> yang menerapkan konsep pewarisan dari Class Cerita.</w:t>
+      </w:r>
+    </w:p>
+    <w:p>
+      <w:pPr>
+        <w:pStyle w:val="ListParagraph"/>
+        <w:spacing w:line="276" w:lineRule="auto"/>
+        <w:ind w:left="723"/>
+        <w:jc w:val="both"/>
+        <w:rPr>
+          <w:rFonts w:ascii="Times New Roman" w:hAnsi="Times New Roman" w:cs="Times New Roman"/>
+          <w:sz w:val="24"/>
+        </w:rPr>
+      </w:pPr>
+    </w:p>
+    <w:p>
+      <w:pPr>
+        <w:pStyle w:val="ListParagraph"/>
+        <w:spacing w:line="276" w:lineRule="auto"/>
+        <w:ind w:left="726"/>
+        <w:jc w:val="both"/>
+        <w:rPr>
+          <w:rFonts w:ascii="Times New Roman" w:hAnsi="Times New Roman" w:cs="Times New Roman"/>
+          <w:sz w:val="24"/>
+        </w:rPr>
+      </w:pPr>
+      <w:r>
+        <w:rPr>
+          <w:rFonts w:ascii="Times New Roman" w:hAnsi="Times New Roman" w:cs="Times New Roman"/>
+          <w:sz w:val="24"/>
+        </w:rPr>
+        <w:t>Method:</w:t>
+      </w:r>
+    </w:p>
+    <w:p>
+      <w:pPr>
+        <w:pStyle w:val="ListParagraph"/>
+        <w:numPr>
+          <w:ilvl w:val="0"/>
+          <w:numId w:val="4"/>
+        </w:numPr>
+        <w:spacing w:line="276" w:lineRule="auto"/>
+        <w:jc w:val="both"/>
+        <w:rPr>
+          <w:rFonts w:ascii="Times New Roman" w:hAnsi="Times New Roman" w:cs="Times New Roman"/>
+          <w:sz w:val="24"/>
+        </w:rPr>
+      </w:pPr>
+      <w:r>
+        <w:rPr>
+          <w:rFonts w:ascii="Times New Roman" w:hAnsi="Times New Roman" w:cs="Times New Roman"/>
+          <w:sz w:val="24"/>
+        </w:rPr>
+        <w:t>Cerita* mainkan(Player* p) override</w:t>
+      </w:r>
+    </w:p>
+    <w:p>
+      <w:pPr>
+        <w:pStyle w:val="ListParagraph"/>
+        <w:spacing w:line="276" w:lineRule="auto"/>
+        <w:ind w:left="1080"/>
+        <w:jc w:val="both"/>
+        <w:rPr>
+          <w:rFonts w:ascii="Times New Roman" w:hAnsi="Times New Roman" w:cs="Times New Roman"/>
+          <w:sz w:val="24"/>
+        </w:rPr>
+      </w:pPr>
+      <w:r>
+        <w:rPr>
+          <w:rFonts w:ascii="Times New Roman" w:hAnsi="Times New Roman" w:cs="Times New Roman"/>
+          <w:sz w:val="24"/>
+        </w:rPr>
+        <w:t xml:space="preserve">Fungsi dari </w:t>
+      </w:r>
+      <w:r>
+        <w:rPr>
+          <w:rFonts w:ascii="Times New Roman" w:hAnsi="Times New Roman" w:cs="Times New Roman"/>
+          <w:i/>
+          <w:iCs/>
+          <w:sz w:val="24"/>
+        </w:rPr>
+        <w:t>parent class</w:t>
+      </w:r>
+      <w:r>
+        <w:rPr>
+          <w:rFonts w:ascii="Times New Roman" w:hAnsi="Times New Roman" w:cs="Times New Roman"/>
+          <w:sz w:val="24"/>
+        </w:rPr>
+        <w:t xml:space="preserve"> yang ditimpa atau </w:t>
+      </w:r>
+      <w:r>
+        <w:rPr>
+          <w:rFonts w:ascii="Times New Roman" w:hAnsi="Times New Roman" w:cs="Times New Roman"/>
+          <w:i/>
+          <w:iCs/>
+          <w:sz w:val="24"/>
+        </w:rPr>
+        <w:t>override</w:t>
+      </w:r>
+      <w:r>
+        <w:rPr>
+          <w:rFonts w:ascii="Times New Roman" w:hAnsi="Times New Roman" w:cs="Times New Roman"/>
+          <w:sz w:val="24"/>
+        </w:rPr>
+        <w:t xml:space="preserve">. Di sini </w:t>
+      </w:r>
+      <w:r>
+        <w:rPr>
+          <w:rFonts w:ascii="Times New Roman" w:hAnsi="Times New Roman" w:cs="Times New Roman"/>
+          <w:sz w:val="24"/>
+        </w:rPr>
+        <w:t>LorongKiri</w:t>
+      </w:r>
+      <w:r>
+        <w:rPr>
+          <w:rFonts w:ascii="Times New Roman" w:hAnsi="Times New Roman" w:cs="Times New Roman"/>
+          <w:sz w:val="24"/>
+        </w:rPr>
+        <w:t xml:space="preserve"> sebagai </w:t>
+      </w:r>
+      <w:r>
+        <w:rPr>
+          <w:rFonts w:ascii="Times New Roman" w:hAnsi="Times New Roman" w:cs="Times New Roman"/>
+          <w:sz w:val="24"/>
+        </w:rPr>
+        <w:t xml:space="preserve">lokasi memakai konsep </w:t>
+      </w:r>
+      <w:r>
+        <w:rPr>
+          <w:rFonts w:ascii="Times New Roman" w:hAnsi="Times New Roman" w:cs="Times New Roman"/>
+          <w:i/>
+          <w:iCs/>
+          <w:sz w:val="24"/>
+        </w:rPr>
+        <w:t>RNG</w:t>
+      </w:r>
+      <w:r>
+        <w:rPr>
+          <w:rFonts w:ascii="Times New Roman" w:hAnsi="Times New Roman" w:cs="Times New Roman"/>
+          <w:sz w:val="24"/>
+        </w:rPr>
+        <w:t xml:space="preserve"> untuk mendapatkan </w:t>
+      </w:r>
+      <w:r>
+        <w:rPr>
+          <w:rFonts w:ascii="Times New Roman" w:hAnsi="Times New Roman" w:cs="Times New Roman"/>
+          <w:i/>
+          <w:iCs/>
+          <w:sz w:val="24"/>
+        </w:rPr>
+        <w:t>Random Event</w:t>
+      </w:r>
+      <w:r>
+        <w:rPr>
+          <w:rFonts w:ascii="Times New Roman" w:hAnsi="Times New Roman" w:cs="Times New Roman"/>
+          <w:sz w:val="24"/>
+        </w:rPr>
+        <w:t xml:space="preserve"> yang memicu elemen horror.</w:t>
+      </w:r>
+    </w:p>
+    <w:p>
+      <w:pPr>
+        <w:spacing w:line="276" w:lineRule="auto"/>
+        <w:jc w:val="both"/>
+        <w:rPr>
+          <w:rFonts w:ascii="Times New Roman" w:hAnsi="Times New Roman" w:cs="Times New Roman"/>
+          <w:sz w:val="24"/>
+        </w:rPr>
+      </w:pPr>
+    </w:p>
+    <w:p>
+      <w:pPr>
+        <w:pStyle w:val="ListParagraph"/>
+        <w:numPr>
+          <w:ilvl w:val="0"/>
+          <w:numId w:val="4"/>
+        </w:numPr>
+        <w:spacing w:line="276" w:lineRule="auto"/>
+        <w:ind w:left="723"/>
+        <w:jc w:val="both"/>
+        <w:rPr>
+          <w:rFonts w:ascii="Times New Roman" w:hAnsi="Times New Roman" w:cs="Times New Roman"/>
+          <w:sz w:val="24"/>
+        </w:rPr>
+      </w:pPr>
+      <w:r>
+        <w:rPr>
+          <w:rFonts w:ascii="Times New Roman" w:hAnsi="Times New Roman" w:cs="Times New Roman"/>
+          <w:sz w:val="28"/>
+          <w:szCs w:val="24"/>
+        </w:rPr>
+        <w:t>Class Lorong</w:t>
+      </w:r>
+      <w:r>
+        <w:rPr>
+          <w:rFonts w:ascii="Times New Roman" w:hAnsi="Times New Roman" w:cs="Times New Roman"/>
+          <w:sz w:val="28"/>
+          <w:szCs w:val="24"/>
+        </w:rPr>
+        <w:t>Kanan</w:t>
+      </w:r>
+    </w:p>
+    <w:p>
+      <w:pPr>
+        <w:pStyle w:val="ListParagraph"/>
+        <w:spacing w:line="276" w:lineRule="auto"/>
+        <w:ind w:left="723"/>
+        <w:jc w:val="both"/>
+        <w:rPr>
+          <w:rFonts w:ascii="Times New Roman" w:hAnsi="Times New Roman" w:cs="Times New Roman"/>
+          <w:sz w:val="24"/>
+        </w:rPr>
+      </w:pPr>
+      <w:r>
+        <w:rPr>
+          <w:rFonts w:ascii="Times New Roman" w:hAnsi="Times New Roman" w:cs="Times New Roman"/>
+          <w:sz w:val="24"/>
+        </w:rPr>
+        <w:t xml:space="preserve">Merupakan </w:t>
+      </w:r>
+      <w:r>
+        <w:rPr>
+          <w:rFonts w:ascii="Times New Roman" w:hAnsi="Times New Roman" w:cs="Times New Roman"/>
+          <w:i/>
+          <w:iCs/>
+          <w:sz w:val="24"/>
+        </w:rPr>
+        <w:t>child class</w:t>
+      </w:r>
+      <w:r>
+        <w:rPr>
+          <w:rFonts w:ascii="Times New Roman" w:hAnsi="Times New Roman" w:cs="Times New Roman"/>
+          <w:sz w:val="24"/>
+        </w:rPr>
+        <w:t xml:space="preserve"> yang menerapkan konsep pewarisan dari Class Cerita.</w:t>
+      </w:r>
+    </w:p>
+    <w:p>
+      <w:pPr>
+        <w:pStyle w:val="ListParagraph"/>
+        <w:spacing w:line="276" w:lineRule="auto"/>
+        <w:ind w:left="723"/>
+        <w:jc w:val="both"/>
+        <w:rPr>
+          <w:rFonts w:ascii="Times New Roman" w:hAnsi="Times New Roman" w:cs="Times New Roman"/>
+          <w:sz w:val="24"/>
+        </w:rPr>
+      </w:pPr>
+    </w:p>
+    <w:p>
+      <w:pPr>
+        <w:pStyle w:val="ListParagraph"/>
+        <w:spacing w:line="276" w:lineRule="auto"/>
+        <w:ind w:left="726"/>
+        <w:jc w:val="both"/>
+        <w:rPr>
+          <w:rFonts w:ascii="Times New Roman" w:hAnsi="Times New Roman" w:cs="Times New Roman"/>
+          <w:sz w:val="24"/>
+        </w:rPr>
+      </w:pPr>
+      <w:r>
+        <w:rPr>
+          <w:rFonts w:ascii="Times New Roman" w:hAnsi="Times New Roman" w:cs="Times New Roman"/>
+          <w:sz w:val="24"/>
+        </w:rPr>
+        <w:t>Method:</w:t>
+      </w:r>
+    </w:p>
+    <w:p>
+      <w:pPr>
+        <w:pStyle w:val="ListParagraph"/>
+        <w:numPr>
+          <w:ilvl w:val="0"/>
+          <w:numId w:val="4"/>
+        </w:numPr>
+        <w:spacing w:line="276" w:lineRule="auto"/>
+        <w:jc w:val="both"/>
+        <w:rPr>
+          <w:rFonts w:ascii="Times New Roman" w:hAnsi="Times New Roman" w:cs="Times New Roman"/>
+          <w:sz w:val="24"/>
+        </w:rPr>
+      </w:pPr>
+      <w:r>
+        <w:rPr>
+          <w:rFonts w:ascii="Times New Roman" w:hAnsi="Times New Roman" w:cs="Times New Roman"/>
+          <w:sz w:val="24"/>
+        </w:rPr>
+        <w:t>Cerita* mainkan(Player* p) override</w:t>
+      </w:r>
+    </w:p>
+    <w:p>
+      <w:pPr>
+        <w:pStyle w:val="ListParagraph"/>
+        <w:spacing w:line="276" w:lineRule="auto"/>
+        <w:ind w:left="1080"/>
+        <w:jc w:val="both"/>
+        <w:rPr>
+          <w:rFonts w:ascii="Times New Roman" w:hAnsi="Times New Roman" w:cs="Times New Roman"/>
+          <w:sz w:val="24"/>
+        </w:rPr>
+      </w:pPr>
+      <w:r>
+        <w:rPr>
+          <w:rFonts w:ascii="Times New Roman" w:hAnsi="Times New Roman" w:cs="Times New Roman"/>
+          <w:sz w:val="24"/>
+        </w:rPr>
+        <w:t xml:space="preserve">Fungsi dari </w:t>
+      </w:r>
+      <w:r>
+        <w:rPr>
+          <w:rFonts w:ascii="Times New Roman" w:hAnsi="Times New Roman" w:cs="Times New Roman"/>
+          <w:i/>
+          <w:iCs/>
+          <w:sz w:val="24"/>
+        </w:rPr>
+        <w:t>parent class</w:t>
+      </w:r>
+      <w:r>
+        <w:rPr>
+          <w:rFonts w:ascii="Times New Roman" w:hAnsi="Times New Roman" w:cs="Times New Roman"/>
+          <w:sz w:val="24"/>
+        </w:rPr>
+        <w:t xml:space="preserve"> yang ditimpa atau </w:t>
+      </w:r>
+      <w:r>
+        <w:rPr>
+          <w:rFonts w:ascii="Times New Roman" w:hAnsi="Times New Roman" w:cs="Times New Roman"/>
+          <w:i/>
+          <w:iCs/>
+          <w:sz w:val="24"/>
+        </w:rPr>
+        <w:t>override</w:t>
+      </w:r>
+      <w:r>
+        <w:rPr>
+          <w:rFonts w:ascii="Times New Roman" w:hAnsi="Times New Roman" w:cs="Times New Roman"/>
+          <w:sz w:val="24"/>
+        </w:rPr>
+        <w:t xml:space="preserve">. Di sini </w:t>
+      </w:r>
+      <w:r>
+        <w:rPr>
+          <w:rFonts w:ascii="Times New Roman" w:hAnsi="Times New Roman" w:cs="Times New Roman"/>
+          <w:sz w:val="24"/>
+        </w:rPr>
+        <w:t>LorongKanan</w:t>
+      </w:r>
+      <w:r>
+        <w:rPr>
+          <w:rFonts w:ascii="Times New Roman" w:hAnsi="Times New Roman" w:cs="Times New Roman"/>
+          <w:sz w:val="24"/>
+        </w:rPr>
+        <w:t xml:space="preserve"> sebagai lokasi </w:t>
+      </w:r>
+      <w:r>
+        <w:rPr>
+          <w:rFonts w:ascii="Times New Roman" w:hAnsi="Times New Roman" w:cs="Times New Roman"/>
+          <w:sz w:val="24"/>
+        </w:rPr>
+        <w:t>teka-teki simple, yang dimana player bisa saja mencari kunci atau memaksa lanjut.</w:t>
+      </w:r>
+      <w:r>
+        <w:rPr>
+          <w:rFonts w:ascii="Times New Roman" w:hAnsi="Times New Roman" w:cs="Times New Roman"/>
+          <w:sz w:val="24"/>
+        </w:rPr>
+        <w:t xml:space="preserve"> Setelah player berhasil melewati lokasi ini, player akan langsung mencapai ending cerita.</w:t>
+      </w:r>
+    </w:p>
+    <w:p>
+      <w:pPr>
+        <w:spacing w:line="276" w:lineRule="auto"/>
+        <w:jc w:val="both"/>
+        <w:rPr>
+          <w:rFonts w:ascii="Times New Roman" w:hAnsi="Times New Roman" w:cs="Times New Roman"/>
+          <w:sz w:val="24"/>
+        </w:rPr>
+      </w:pPr>
+    </w:p>
+    <w:p>
+      <w:pPr>
+        <w:pStyle w:val="ListParagraph"/>
+        <w:numPr>
+          <w:ilvl w:val="0"/>
+          <w:numId w:val="4"/>
+        </w:numPr>
+        <w:spacing w:line="276" w:lineRule="auto"/>
+        <w:ind w:left="723"/>
+        <w:jc w:val="both"/>
+        <w:rPr>
+          <w:rFonts w:ascii="Times New Roman" w:hAnsi="Times New Roman" w:cs="Times New Roman"/>
+          <w:sz w:val="24"/>
+        </w:rPr>
+      </w:pPr>
+      <w:r>
+        <w:rPr>
+          <w:rFonts w:ascii="Times New Roman" w:hAnsi="Times New Roman" w:cs="Times New Roman"/>
+          <w:sz w:val="28"/>
+          <w:szCs w:val="24"/>
+        </w:rPr>
+        <w:t xml:space="preserve">Class </w:t>
+      </w:r>
+      <w:r>
+        <w:rPr>
+          <w:rFonts w:ascii="Times New Roman" w:hAnsi="Times New Roman" w:cs="Times New Roman"/>
+          <w:sz w:val="28"/>
+          <w:szCs w:val="24"/>
+        </w:rPr>
+        <w:t>LorongPanjang</w:t>
+      </w:r>
+    </w:p>
+    <w:p>
+      <w:pPr>
+        <w:pStyle w:val="ListParagraph"/>
+        <w:spacing w:line="276" w:lineRule="auto"/>
+        <w:ind w:left="723"/>
+        <w:jc w:val="both"/>
+        <w:rPr>
+          <w:rFonts w:ascii="Times New Roman" w:hAnsi="Times New Roman" w:cs="Times New Roman"/>
+          <w:sz w:val="24"/>
+        </w:rPr>
+      </w:pPr>
+      <w:r>
+        <w:rPr>
+          <w:rFonts w:ascii="Times New Roman" w:hAnsi="Times New Roman" w:cs="Times New Roman"/>
+          <w:sz w:val="24"/>
+        </w:rPr>
+        <w:t xml:space="preserve">Merupakan </w:t>
+      </w:r>
+      <w:r>
+        <w:rPr>
+          <w:rFonts w:ascii="Times New Roman" w:hAnsi="Times New Roman" w:cs="Times New Roman"/>
+          <w:i/>
+          <w:iCs/>
+          <w:sz w:val="24"/>
+        </w:rPr>
+        <w:t>child class</w:t>
+      </w:r>
+      <w:r>
+        <w:rPr>
+          <w:rFonts w:ascii="Times New Roman" w:hAnsi="Times New Roman" w:cs="Times New Roman"/>
+          <w:sz w:val="24"/>
+        </w:rPr>
+        <w:t xml:space="preserve"> yang menerapkan konsep pewarisan dari Class Cerita.</w:t>
+      </w:r>
+    </w:p>
+    <w:p>
+      <w:pPr>
+        <w:pStyle w:val="ListParagraph"/>
+        <w:spacing w:line="276" w:lineRule="auto"/>
+        <w:ind w:left="723"/>
+        <w:jc w:val="both"/>
+        <w:rPr>
+          <w:rFonts w:ascii="Times New Roman" w:hAnsi="Times New Roman" w:cs="Times New Roman"/>
+          <w:sz w:val="24"/>
+        </w:rPr>
+      </w:pPr>
+    </w:p>
+    <w:p>
+      <w:pPr>
+        <w:pStyle w:val="ListParagraph"/>
+        <w:spacing w:line="276" w:lineRule="auto"/>
+        <w:ind w:left="726"/>
+        <w:jc w:val="both"/>
+        <w:rPr>
+          <w:rFonts w:ascii="Times New Roman" w:hAnsi="Times New Roman" w:cs="Times New Roman"/>
+          <w:sz w:val="24"/>
+        </w:rPr>
+      </w:pPr>
+      <w:r>
+        <w:rPr>
+          <w:rFonts w:ascii="Times New Roman" w:hAnsi="Times New Roman" w:cs="Times New Roman"/>
+          <w:sz w:val="24"/>
+        </w:rPr>
+        <w:t>Method:</w:t>
+      </w:r>
+    </w:p>
+    <w:p>
+      <w:pPr>
+        <w:pStyle w:val="ListParagraph"/>
+        <w:numPr>
+          <w:ilvl w:val="0"/>
+          <w:numId w:val="4"/>
+        </w:numPr>
+        <w:spacing w:line="276" w:lineRule="auto"/>
+        <w:jc w:val="both"/>
+        <w:rPr>
+          <w:rFonts w:ascii="Times New Roman" w:hAnsi="Times New Roman" w:cs="Times New Roman"/>
+          <w:sz w:val="24"/>
+        </w:rPr>
+      </w:pPr>
+      <w:r>
+        <w:rPr>
+          <w:rFonts w:ascii="Times New Roman" w:hAnsi="Times New Roman" w:cs="Times New Roman"/>
+          <w:sz w:val="24"/>
+        </w:rPr>
+        <w:t>Cerita* mainkan(Player* p) override</w:t>
+      </w:r>
+    </w:p>
+    <w:p>
+      <w:pPr>
+        <w:pStyle w:val="ListParagraph"/>
+        <w:spacing w:line="276" w:lineRule="auto"/>
+        <w:ind w:left="1080"/>
+        <w:jc w:val="both"/>
+        <w:rPr>
+          <w:rFonts w:ascii="Times New Roman" w:hAnsi="Times New Roman" w:cs="Times New Roman"/>
+          <w:sz w:val="24"/>
+        </w:rPr>
+      </w:pPr>
+      <w:r>
+        <w:rPr>
+          <w:rFonts w:ascii="Times New Roman" w:hAnsi="Times New Roman" w:cs="Times New Roman"/>
+          <w:sz w:val="24"/>
+        </w:rPr>
+        <w:t xml:space="preserve">Fungsi dari </w:t>
+      </w:r>
+      <w:r>
+        <w:rPr>
+          <w:rFonts w:ascii="Times New Roman" w:hAnsi="Times New Roman" w:cs="Times New Roman"/>
+          <w:i/>
+          <w:iCs/>
+          <w:sz w:val="24"/>
+        </w:rPr>
+        <w:t>parent class</w:t>
+      </w:r>
+      <w:r>
+        <w:rPr>
+          <w:rFonts w:ascii="Times New Roman" w:hAnsi="Times New Roman" w:cs="Times New Roman"/>
+          <w:sz w:val="24"/>
+        </w:rPr>
+        <w:t xml:space="preserve"> yang ditimpa atau </w:t>
+      </w:r>
+      <w:r>
+        <w:rPr>
+          <w:rFonts w:ascii="Times New Roman" w:hAnsi="Times New Roman" w:cs="Times New Roman"/>
+          <w:i/>
+          <w:iCs/>
+          <w:sz w:val="24"/>
+        </w:rPr>
+        <w:t>override</w:t>
+      </w:r>
+      <w:r>
+        <w:rPr>
+          <w:rFonts w:ascii="Times New Roman" w:hAnsi="Times New Roman" w:cs="Times New Roman"/>
+          <w:sz w:val="24"/>
+        </w:rPr>
+        <w:t xml:space="preserve">. Di sini </w:t>
+      </w:r>
+      <w:r>
+        <w:rPr>
+          <w:rFonts w:ascii="Times New Roman" w:hAnsi="Times New Roman" w:cs="Times New Roman"/>
+          <w:sz w:val="24"/>
+        </w:rPr>
+        <w:t>LorongPanjang</w:t>
+      </w:r>
+      <w:r>
+        <w:rPr>
+          <w:rFonts w:ascii="Times New Roman" w:hAnsi="Times New Roman" w:cs="Times New Roman"/>
+          <w:sz w:val="24"/>
+        </w:rPr>
+        <w:t xml:space="preserve"> sebagai lokasi </w:t>
+      </w:r>
+      <w:r>
+        <w:rPr>
+          <w:rFonts w:ascii="Times New Roman" w:hAnsi="Times New Roman" w:cs="Times New Roman"/>
+          <w:sz w:val="24"/>
+        </w:rPr>
+        <w:t>pencarian barang, lebih tepatnya menemukan item kunci yang dibutuhkan pada LorongKanan.</w:t>
+      </w:r>
+    </w:p>
+    <w:p>
+      <w:pPr>
+        <w:pStyle w:val="ListParagraph"/>
+        <w:spacing w:line="276" w:lineRule="auto"/>
+        <w:ind w:left="1080"/>
+        <w:jc w:val="both"/>
+        <w:rPr>
+          <w:rFonts w:ascii="Times New Roman" w:hAnsi="Times New Roman" w:cs="Times New Roman"/>
+          <w:sz w:val="24"/>
+        </w:rPr>
+      </w:pPr>
+    </w:p>
+    <w:p>
+      <w:pPr>
+        <w:pStyle w:val="ListParagraph"/>
+        <w:numPr>
+          <w:ilvl w:val="0"/>
+          <w:numId w:val="4"/>
+        </w:numPr>
+        <w:spacing w:line="276" w:lineRule="auto"/>
+        <w:ind w:left="723"/>
+        <w:jc w:val="both"/>
+        <w:rPr>
+          <w:rFonts w:ascii="Times New Roman" w:hAnsi="Times New Roman" w:cs="Times New Roman"/>
+          <w:sz w:val="24"/>
+        </w:rPr>
+      </w:pPr>
+      <w:r>
+        <w:rPr>
+          <w:rFonts w:ascii="Times New Roman" w:hAnsi="Times New Roman" w:cs="Times New Roman"/>
+          <w:sz w:val="28"/>
+          <w:szCs w:val="24"/>
+        </w:rPr>
+        <w:t xml:space="preserve">Class </w:t>
+      </w:r>
+      <w:r>
+        <w:rPr>
+          <w:rFonts w:ascii="Times New Roman" w:hAnsi="Times New Roman" w:cs="Times New Roman"/>
+          <w:sz w:val="28"/>
+          <w:szCs w:val="24"/>
+        </w:rPr>
+        <w:t>Parkiran</w:t>
+      </w:r>
+    </w:p>
+    <w:p>
+      <w:pPr>
+        <w:pStyle w:val="ListParagraph"/>
+        <w:spacing w:line="276" w:lineRule="auto"/>
+        <w:ind w:left="723"/>
+        <w:jc w:val="both"/>
+        <w:rPr>
+          <w:rFonts w:ascii="Times New Roman" w:hAnsi="Times New Roman" w:cs="Times New Roman"/>
+          <w:sz w:val="24"/>
+        </w:rPr>
+      </w:pPr>
+      <w:r>
+        <w:rPr>
+          <w:rFonts w:ascii="Times New Roman" w:hAnsi="Times New Roman" w:cs="Times New Roman"/>
+          <w:sz w:val="24"/>
+        </w:rPr>
+        <w:t xml:space="preserve">Merupakan </w:t>
+      </w:r>
+      <w:r>
+        <w:rPr>
+          <w:rFonts w:ascii="Times New Roman" w:hAnsi="Times New Roman" w:cs="Times New Roman"/>
+          <w:i/>
+          <w:iCs/>
+          <w:sz w:val="24"/>
+        </w:rPr>
+        <w:t>child class</w:t>
+      </w:r>
+      <w:r>
+        <w:rPr>
+          <w:rFonts w:ascii="Times New Roman" w:hAnsi="Times New Roman" w:cs="Times New Roman"/>
+          <w:sz w:val="24"/>
+        </w:rPr>
+        <w:t xml:space="preserve"> yang menerapkan konsep pewarisan dari Class Cerita.</w:t>
+      </w:r>
+    </w:p>
+    <w:p>
+      <w:pPr>
+        <w:pStyle w:val="ListParagraph"/>
+        <w:spacing w:line="276" w:lineRule="auto"/>
+        <w:ind w:left="723"/>
+        <w:jc w:val="both"/>
+        <w:rPr>
+          <w:rFonts w:ascii="Times New Roman" w:hAnsi="Times New Roman" w:cs="Times New Roman"/>
+          <w:sz w:val="24"/>
+        </w:rPr>
+      </w:pPr>
+    </w:p>
+    <w:p>
+      <w:pPr>
+        <w:pStyle w:val="ListParagraph"/>
+        <w:spacing w:line="276" w:lineRule="auto"/>
+        <w:ind w:left="726"/>
+        <w:jc w:val="both"/>
+        <w:rPr>
+          <w:rFonts w:ascii="Times New Roman" w:hAnsi="Times New Roman" w:cs="Times New Roman"/>
+          <w:sz w:val="24"/>
+        </w:rPr>
+      </w:pPr>
+      <w:r>
+        <w:rPr>
+          <w:rFonts w:ascii="Times New Roman" w:hAnsi="Times New Roman" w:cs="Times New Roman"/>
+          <w:sz w:val="24"/>
+        </w:rPr>
+        <w:t>Method:</w:t>
+      </w:r>
+    </w:p>
+    <w:p>
+      <w:pPr>
+        <w:pStyle w:val="ListParagraph"/>
+        <w:numPr>
+          <w:ilvl w:val="0"/>
+          <w:numId w:val="4"/>
+        </w:numPr>
+        <w:spacing w:line="276" w:lineRule="auto"/>
+        <w:jc w:val="both"/>
+        <w:rPr>
+          <w:rFonts w:ascii="Times New Roman" w:hAnsi="Times New Roman" w:cs="Times New Roman"/>
+          <w:sz w:val="24"/>
+        </w:rPr>
+      </w:pPr>
+      <w:r>
+        <w:rPr>
+          <w:rFonts w:ascii="Times New Roman" w:hAnsi="Times New Roman" w:cs="Times New Roman"/>
+          <w:sz w:val="24"/>
+        </w:rPr>
+        <w:t>Cerita* mainkan(Player* p) override</w:t>
+      </w:r>
+    </w:p>
+    <w:p>
+      <w:pPr>
+        <w:pStyle w:val="ListParagraph"/>
+        <w:spacing w:line="276" w:lineRule="auto"/>
+        <w:ind w:left="1080"/>
+        <w:jc w:val="both"/>
+        <w:rPr>
+          <w:rFonts w:ascii="Times New Roman" w:hAnsi="Times New Roman" w:cs="Times New Roman"/>
+          <w:sz w:val="24"/>
+        </w:rPr>
+      </w:pPr>
+      <w:r>
+        <w:rPr>
+          <w:rFonts w:ascii="Times New Roman" w:hAnsi="Times New Roman" w:cs="Times New Roman"/>
+          <w:sz w:val="24"/>
+        </w:rPr>
+        <w:t xml:space="preserve">Fungsi dari </w:t>
+      </w:r>
+      <w:r>
+        <w:rPr>
+          <w:rFonts w:ascii="Times New Roman" w:hAnsi="Times New Roman" w:cs="Times New Roman"/>
+          <w:i/>
+          <w:iCs/>
+          <w:sz w:val="24"/>
+        </w:rPr>
+        <w:t>parent class</w:t>
+      </w:r>
+      <w:r>
+        <w:rPr>
+          <w:rFonts w:ascii="Times New Roman" w:hAnsi="Times New Roman" w:cs="Times New Roman"/>
+          <w:sz w:val="24"/>
+        </w:rPr>
+        <w:t xml:space="preserve"> yang ditimpa atau </w:t>
+      </w:r>
+      <w:r>
+        <w:rPr>
+          <w:rFonts w:ascii="Times New Roman" w:hAnsi="Times New Roman" w:cs="Times New Roman"/>
+          <w:i/>
+          <w:iCs/>
+          <w:sz w:val="24"/>
+        </w:rPr>
+        <w:t>override</w:t>
+      </w:r>
+      <w:r>
+        <w:rPr>
+          <w:rFonts w:ascii="Times New Roman" w:hAnsi="Times New Roman" w:cs="Times New Roman"/>
+          <w:sz w:val="24"/>
+        </w:rPr>
+        <w:t xml:space="preserve">. </w:t>
+      </w:r>
+      <w:r>
+        <w:rPr>
+          <w:rFonts w:ascii="Times New Roman" w:hAnsi="Times New Roman" w:cs="Times New Roman"/>
+          <w:sz w:val="24"/>
+        </w:rPr>
+        <w:t xml:space="preserve">Class ini hanya sekedar dideklarasi, tapi isinya masih kosong. Class Parkiran di desain atau </w:t>
+      </w:r>
+      <w:r>
+        <w:rPr>
+          <w:rFonts w:ascii="Times New Roman" w:hAnsi="Times New Roman" w:cs="Times New Roman"/>
+          <w:i/>
+          <w:iCs/>
+          <w:sz w:val="24"/>
+        </w:rPr>
+        <w:t>prototype</w:t>
+      </w:r>
+      <w:r>
+        <w:rPr>
+          <w:rFonts w:ascii="Times New Roman" w:hAnsi="Times New Roman" w:cs="Times New Roman"/>
+          <w:sz w:val="24"/>
+        </w:rPr>
+        <w:t xml:space="preserve"> ketika user mencapai ending dan akan ada beberapa fitur yang bisa ditambahkan.</w:t>
+      </w:r>
+    </w:p>
+    <w:p>
+      <w:pPr>
+        <w:pStyle w:val="ListParagraph"/>
+        <w:spacing w:line="276" w:lineRule="auto"/>
+        <w:ind w:left="1080"/>
+        <w:jc w:val="both"/>
+        <w:rPr>
+          <w:rFonts w:ascii="Times New Roman" w:hAnsi="Times New Roman" w:cs="Times New Roman"/>
+          <w:sz w:val="24"/>
+        </w:rPr>
+      </w:pPr>
+    </w:p>
+    <w:p>
+      <w:pPr>
+        <w:spacing w:line="276" w:lineRule="auto"/>
+        <w:jc w:val="both"/>
+        <w:rPr>
+          <w:rFonts w:ascii="Times New Roman" w:hAnsi="Times New Roman" w:cs="Times New Roman"/>
+          <w:sz w:val="24"/>
+        </w:rPr>
+      </w:pPr>
     </w:p>
     <w:p>
       <w:pPr>
@@ -461,7 +2327,6 @@
           <w:rFonts w:ascii="Times New Roman" w:hAnsi="Times New Roman" w:cs="Times New Roman"/>
           <w:sz w:val="24"/>
         </w:rPr>
-        <w:lastRenderedPageBreak/>
         <w:t>Memiliki dua parameter, text dan speed. Dimana parameter text dengan tipe data string yang wajib diisi, dan parameter speed dengan tipe data int yang opsional karena memiliki default value 40. slowPrint() bertujuan agar setiap dipanggil, text akan keluar sesuai dengan kecepatan yang diberikan. Berbeda dengan cout yang dimana langsung di print secara instan.</w:t>
       </w:r>
     </w:p>
@@ -592,6 +2457,7 @@
           <w:rFonts w:ascii="Times New Roman" w:hAnsi="Times New Roman" w:cs="Times New Roman"/>
           <w:sz w:val="24"/>
         </w:rPr>
+        <w:lastRenderedPageBreak/>
         <w:t>Prosedur ini bertujuan untuk mencetak sebuah file .txt dan membuka sebuah gambar yang sudah ada</w:t>
       </w:r>
       <w:r>
@@ -600,6 +2466,13 @@
           <w:sz w:val="24"/>
         </w:rPr>
         <w:t>. Di sini library &lt;fstream&gt; digunakan.</w:t>
+      </w:r>
+      <w:r>
+        <w:rPr>
+          <w:rFonts w:ascii="Times New Roman" w:hAnsi="Times New Roman" w:cs="Times New Roman"/>
+          <w:sz w:val="24"/>
+        </w:rPr>
+        <w:t xml:space="preserve"> Prosedur ini terpanggil ketika player mengalami game over.</w:t>
       </w:r>
     </w:p>
     <w:p>
@@ -634,32 +2507,25 @@
           <w:sz w:val="28"/>
           <w:szCs w:val="24"/>
         </w:rPr>
-        <w:t>playBGM(string namaFile)</w:t>
-      </w:r>
-    </w:p>
-    <w:p>
-      <w:pPr>
-        <w:pStyle w:val="ListParagraph"/>
-        <w:spacing w:line="276" w:lineRule="auto"/>
-        <w:jc w:val="both"/>
-        <w:rPr>
-          <w:rFonts w:ascii="Times New Roman" w:hAnsi="Times New Roman" w:cs="Times New Roman"/>
-          <w:sz w:val="24"/>
-        </w:rPr>
-      </w:pPr>
-      <w:r>
-        <w:rPr>
-          <w:rFonts w:ascii="Times New Roman" w:hAnsi="Times New Roman" w:cs="Times New Roman"/>
-          <w:sz w:val="24"/>
-        </w:rPr>
-        <w:t>Prosedur ini memiliki parameter namaFile dengan tipe data string. Disini library &lt;mmsystem.h&gt; digunakan. Prosedur ini bertujuan  untuk memulai sebuah lagu dibelakang layar selama program dijalankan. Parameter namaFile dipakai untuk dimasukkan</w:t>
-      </w:r>
-      <w:r>
-        <w:rPr>
-          <w:rFonts w:ascii="Times New Roman" w:hAnsi="Times New Roman" w:cs="Times New Roman"/>
-          <w:sz w:val="24"/>
-        </w:rPr>
-        <w:t xml:space="preserve"> ke dalam fungsi library &lt;mmsystem.h&gt;</w:t>
+        <w:t>textEnding()</w:t>
+      </w:r>
+    </w:p>
+    <w:p>
+      <w:pPr>
+        <w:pStyle w:val="ListParagraph"/>
+        <w:spacing w:line="276" w:lineRule="auto"/>
+        <w:jc w:val="both"/>
+        <w:rPr>
+          <w:rFonts w:ascii="Times New Roman" w:hAnsi="Times New Roman" w:cs="Times New Roman"/>
+          <w:sz w:val="24"/>
+        </w:rPr>
+      </w:pPr>
+      <w:r>
+        <w:rPr>
+          <w:rFonts w:ascii="Times New Roman" w:hAnsi="Times New Roman" w:cs="Times New Roman"/>
+          <w:sz w:val="24"/>
+        </w:rPr>
+        <w:t>Prosedur ini bertujuan untuk mencetak sebuah file .txt dan membuka sebuah gambar yang sudah ada. Di sini library &lt;fstream&gt; digunakan. Prosedur ini terpanggil ketika player telah mencapai akhir cerita.</w:t>
       </w:r>
     </w:p>
     <w:p>
@@ -694,55 +2560,32 @@
           <w:sz w:val="28"/>
           <w:szCs w:val="24"/>
         </w:rPr>
-        <w:t>pauseBGM()</w:t>
-      </w:r>
-    </w:p>
-    <w:p>
-      <w:pPr>
-        <w:pStyle w:val="ListParagraph"/>
-        <w:spacing w:line="276" w:lineRule="auto"/>
-        <w:jc w:val="both"/>
-        <w:rPr>
-          <w:rFonts w:ascii="Times New Roman" w:hAnsi="Times New Roman" w:cs="Times New Roman"/>
-          <w:sz w:val="24"/>
-        </w:rPr>
-      </w:pPr>
-      <w:r>
-        <w:rPr>
-          <w:rFonts w:ascii="Times New Roman" w:hAnsi="Times New Roman" w:cs="Times New Roman"/>
-          <w:sz w:val="24"/>
-        </w:rPr>
-        <w:t>Prosedur ini memanggil fungsi yang ada di library &lt;mmsystem.h&gt;. Bertujuan untuk mem-</w:t>
-      </w:r>
-      <w:r>
-        <w:rPr>
-          <w:rFonts w:ascii="Times New Roman" w:hAnsi="Times New Roman" w:cs="Times New Roman"/>
-          <w:i/>
-          <w:sz w:val="24"/>
-        </w:rPr>
-        <w:t>pause</w:t>
-      </w:r>
-      <w:r>
-        <w:rPr>
-          <w:rFonts w:ascii="Times New Roman" w:hAnsi="Times New Roman" w:cs="Times New Roman"/>
-          <w:sz w:val="24"/>
-        </w:rPr>
-        <w:t xml:space="preserve"> lagu yang sudah di-</w:t>
-      </w:r>
-      <w:r>
-        <w:rPr>
-          <w:rFonts w:ascii="Times New Roman" w:hAnsi="Times New Roman" w:cs="Times New Roman"/>
-          <w:i/>
-          <w:sz w:val="24"/>
-        </w:rPr>
-        <w:t>play</w:t>
-      </w:r>
-      <w:r>
-        <w:rPr>
-          <w:rFonts w:ascii="Times New Roman" w:hAnsi="Times New Roman" w:cs="Times New Roman"/>
-          <w:sz w:val="24"/>
-        </w:rPr>
-        <w:t xml:space="preserve"> sebelumnya.</w:t>
+        <w:t>playBGM(string namaFile)</w:t>
+      </w:r>
+    </w:p>
+    <w:p>
+      <w:pPr>
+        <w:pStyle w:val="ListParagraph"/>
+        <w:spacing w:line="276" w:lineRule="auto"/>
+        <w:jc w:val="both"/>
+        <w:rPr>
+          <w:rFonts w:ascii="Times New Roman" w:hAnsi="Times New Roman" w:cs="Times New Roman"/>
+          <w:sz w:val="24"/>
+        </w:rPr>
+      </w:pPr>
+      <w:r>
+        <w:rPr>
+          <w:rFonts w:ascii="Times New Roman" w:hAnsi="Times New Roman" w:cs="Times New Roman"/>
+          <w:sz w:val="24"/>
+        </w:rPr>
+        <w:t>Prosedur ini memiliki parameter namaFile dengan tipe data string. Disini library &lt;mmsystem.h&gt; digunakan. Prosedur ini bertujuan  untuk memulai sebuah lagu dibelakang layar selama program dijalankan. Parameter namaFile dipakai untuk dimasukkan</w:t>
+      </w:r>
+      <w:r>
+        <w:rPr>
+          <w:rFonts w:ascii="Times New Roman" w:hAnsi="Times New Roman" w:cs="Times New Roman"/>
+          <w:sz w:val="24"/>
+        </w:rPr>
+        <w:t xml:space="preserve"> ke dalam fungsi library &lt;mmsystem.h&gt;</w:t>
       </w:r>
     </w:p>
     <w:p>
@@ -777,25 +2620,25 @@
           <w:sz w:val="28"/>
           <w:szCs w:val="24"/>
         </w:rPr>
-        <w:t>resumeBGM()</w:t>
-      </w:r>
-    </w:p>
-    <w:p>
-      <w:pPr>
-        <w:pStyle w:val="ListParagraph"/>
-        <w:spacing w:line="276" w:lineRule="auto"/>
-        <w:jc w:val="both"/>
-        <w:rPr>
-          <w:rFonts w:ascii="Times New Roman" w:hAnsi="Times New Roman" w:cs="Times New Roman"/>
-          <w:sz w:val="24"/>
-        </w:rPr>
-      </w:pPr>
-      <w:r>
-        <w:rPr>
-          <w:rFonts w:ascii="Times New Roman" w:hAnsi="Times New Roman" w:cs="Times New Roman"/>
-          <w:sz w:val="24"/>
-        </w:rPr>
-        <w:t>Prosedur ini memanggil fungsi yang ada di library &lt;mmsystem.h&gt;. Bertujuan untuk memulai kembali lagu yang di-</w:t>
+        <w:t>pauseBGM()</w:t>
+      </w:r>
+    </w:p>
+    <w:p>
+      <w:pPr>
+        <w:pStyle w:val="ListParagraph"/>
+        <w:spacing w:line="276" w:lineRule="auto"/>
+        <w:jc w:val="both"/>
+        <w:rPr>
+          <w:rFonts w:ascii="Times New Roman" w:hAnsi="Times New Roman" w:cs="Times New Roman"/>
+          <w:sz w:val="24"/>
+        </w:rPr>
+      </w:pPr>
+      <w:r>
+        <w:rPr>
+          <w:rFonts w:ascii="Times New Roman" w:hAnsi="Times New Roman" w:cs="Times New Roman"/>
+          <w:sz w:val="24"/>
+        </w:rPr>
+        <w:t>Prosedur ini memanggil fungsi yang ada di library &lt;mmsystem.h&gt;. Bertujuan untuk mem-</w:t>
       </w:r>
       <w:r>
         <w:rPr>
@@ -810,7 +2653,7 @@
           <w:rFonts w:ascii="Times New Roman" w:hAnsi="Times New Roman" w:cs="Times New Roman"/>
           <w:sz w:val="24"/>
         </w:rPr>
-        <w:t xml:space="preserve"> sebelumnya, lanjut dari durasi sebelum di-</w:t>
+        <w:t xml:space="preserve"> lagu yang sudah di-</w:t>
       </w:r>
       <w:r>
         <w:rPr>
@@ -818,14 +2661,14 @@
           <w:i/>
           <w:sz w:val="24"/>
         </w:rPr>
-        <w:t>pause</w:t>
-      </w:r>
-      <w:r>
-        <w:rPr>
-          <w:rFonts w:ascii="Times New Roman" w:hAnsi="Times New Roman" w:cs="Times New Roman"/>
-          <w:sz w:val="24"/>
-        </w:rPr>
-        <w:t>.</w:t>
+        <w:t>play</w:t>
+      </w:r>
+      <w:r>
+        <w:rPr>
+          <w:rFonts w:ascii="Times New Roman" w:hAnsi="Times New Roman" w:cs="Times New Roman"/>
+          <w:sz w:val="24"/>
+        </w:rPr>
+        <w:t xml:space="preserve"> sebelumnya.</w:t>
       </w:r>
     </w:p>
     <w:p>
@@ -860,25 +2703,55 @@
           <w:sz w:val="28"/>
           <w:szCs w:val="24"/>
         </w:rPr>
-        <w:t>stopBGM()</w:t>
-      </w:r>
-    </w:p>
-    <w:p>
-      <w:pPr>
-        <w:pStyle w:val="ListParagraph"/>
-        <w:spacing w:line="276" w:lineRule="auto"/>
-        <w:jc w:val="both"/>
-        <w:rPr>
-          <w:rFonts w:ascii="Times New Roman" w:hAnsi="Times New Roman" w:cs="Times New Roman"/>
-          <w:sz w:val="24"/>
-        </w:rPr>
-      </w:pPr>
-      <w:r>
-        <w:rPr>
-          <w:rFonts w:ascii="Times New Roman" w:hAnsi="Times New Roman" w:cs="Times New Roman"/>
-          <w:sz w:val="24"/>
-        </w:rPr>
-        <w:t>Prosedur ini memanggil fungsi yang ada di library &lt;mmsystem.h&gt;. Bertujuan untuk menghentikan lagu yang telah di setel.</w:t>
+        <w:t>resumeBGM()</w:t>
+      </w:r>
+    </w:p>
+    <w:p>
+      <w:pPr>
+        <w:pStyle w:val="ListParagraph"/>
+        <w:spacing w:line="276" w:lineRule="auto"/>
+        <w:jc w:val="both"/>
+        <w:rPr>
+          <w:rFonts w:ascii="Times New Roman" w:hAnsi="Times New Roman" w:cs="Times New Roman"/>
+          <w:sz w:val="24"/>
+        </w:rPr>
+      </w:pPr>
+      <w:r>
+        <w:rPr>
+          <w:rFonts w:ascii="Times New Roman" w:hAnsi="Times New Roman" w:cs="Times New Roman"/>
+          <w:sz w:val="24"/>
+        </w:rPr>
+        <w:t>Prosedur ini memanggil fungsi yang ada di library &lt;mmsystem.h&gt;. Bertujuan untuk memulai kembali lagu yang di-</w:t>
+      </w:r>
+      <w:r>
+        <w:rPr>
+          <w:rFonts w:ascii="Times New Roman" w:hAnsi="Times New Roman" w:cs="Times New Roman"/>
+          <w:i/>
+          <w:sz w:val="24"/>
+        </w:rPr>
+        <w:t>pause</w:t>
+      </w:r>
+      <w:r>
+        <w:rPr>
+          <w:rFonts w:ascii="Times New Roman" w:hAnsi="Times New Roman" w:cs="Times New Roman"/>
+          <w:sz w:val="24"/>
+        </w:rPr>
+        <w:t xml:space="preserve"> sebelumnya, lanjut dari durasi sebelum di-</w:t>
+      </w:r>
+      <w:r>
+        <w:rPr>
+          <w:rFonts w:ascii="Times New Roman" w:hAnsi="Times New Roman" w:cs="Times New Roman"/>
+          <w:i/>
+          <w:sz w:val="24"/>
+        </w:rPr>
+        <w:t>pause</w:t>
+      </w:r>
+      <w:r>
+        <w:rPr>
+          <w:rFonts w:ascii="Times New Roman" w:hAnsi="Times New Roman" w:cs="Times New Roman"/>
+          <w:sz w:val="24"/>
+        </w:rPr>
+        <w:t>.</w:t>
       </w:r>
     </w:p>
     <w:p>
@@ -913,54 +2786,25 @@
           <w:sz w:val="28"/>
           <w:szCs w:val="24"/>
         </w:rPr>
-        <w:t>playSFX(string namaFile)</w:t>
-      </w:r>
-    </w:p>
-    <w:p>
-      <w:pPr>
-        <w:pStyle w:val="ListParagraph"/>
-        <w:spacing w:line="276" w:lineRule="auto"/>
-        <w:jc w:val="both"/>
-        <w:rPr>
-          <w:rFonts w:ascii="Times New Roman" w:hAnsi="Times New Roman" w:cs="Times New Roman"/>
-          <w:sz w:val="24"/>
-        </w:rPr>
-      </w:pPr>
-      <w:r>
-        <w:rPr>
-          <w:rFonts w:ascii="Times New Roman" w:hAnsi="Times New Roman" w:cs="Times New Roman"/>
-          <w:sz w:val="24"/>
-        </w:rPr>
-        <w:t xml:space="preserve">Prosedur ini memiliki parameter namaFile dengan tipe data string. </w:t>
-      </w:r>
-      <w:r>
-        <w:rPr>
-          <w:rFonts w:ascii="Times New Roman" w:hAnsi="Times New Roman" w:cs="Times New Roman"/>
-          <w:sz w:val="24"/>
-        </w:rPr>
-        <w:t xml:space="preserve">Prosedur ini memanggil fungsi…? Bertujuan untuk memutar </w:t>
-      </w:r>
-      <w:r>
-        <w:rPr>
-          <w:rFonts w:ascii="Times New Roman" w:hAnsi="Times New Roman" w:cs="Times New Roman"/>
-          <w:i/>
-          <w:sz w:val="24"/>
-        </w:rPr>
-        <w:t>sound effect</w:t>
-      </w:r>
-      <w:r>
-        <w:rPr>
-          <w:rFonts w:ascii="Times New Roman" w:hAnsi="Times New Roman" w:cs="Times New Roman"/>
-          <w:sz w:val="24"/>
-        </w:rPr>
-        <w:t xml:space="preserve"> </w:t>
-      </w:r>
-      <w:r>
-        <w:rPr>
-          <w:rFonts w:ascii="Times New Roman" w:hAnsi="Times New Roman" w:cs="Times New Roman"/>
-          <w:sz w:val="24"/>
-        </w:rPr>
-        <w:t>dengan membuka file yang mengarah ke namaFile.</w:t>
+        <w:t>stopBGM()</w:t>
+      </w:r>
+    </w:p>
+    <w:p>
+      <w:pPr>
+        <w:pStyle w:val="ListParagraph"/>
+        <w:spacing w:line="276" w:lineRule="auto"/>
+        <w:jc w:val="both"/>
+        <w:rPr>
+          <w:rFonts w:ascii="Times New Roman" w:hAnsi="Times New Roman" w:cs="Times New Roman"/>
+          <w:sz w:val="24"/>
+        </w:rPr>
+      </w:pPr>
+      <w:r>
+        <w:rPr>
+          <w:rFonts w:ascii="Times New Roman" w:hAnsi="Times New Roman" w:cs="Times New Roman"/>
+          <w:sz w:val="24"/>
+        </w:rPr>
+        <w:t>Prosedur ini memanggil fungsi yang ada di library &lt;mmsystem.h&gt;. Bertujuan untuk menghentikan lagu yang telah di setel.</w:t>
       </w:r>
     </w:p>
     <w:p>
@@ -995,33 +2839,68 @@
           <w:sz w:val="28"/>
           <w:szCs w:val="24"/>
         </w:rPr>
-        <w:t>tampilMainMenu()</w:t>
-      </w:r>
-    </w:p>
-    <w:p>
-      <w:pPr>
-        <w:pStyle w:val="ListParagraph"/>
-        <w:spacing w:line="276" w:lineRule="auto"/>
-        <w:jc w:val="both"/>
-        <w:rPr>
-          <w:rFonts w:ascii="Times New Roman" w:hAnsi="Times New Roman" w:cs="Times New Roman"/>
-          <w:sz w:val="24"/>
-        </w:rPr>
-      </w:pPr>
-      <w:r>
-        <w:rPr>
-          <w:rFonts w:ascii="Times New Roman" w:hAnsi="Times New Roman" w:cs="Times New Roman"/>
-          <w:sz w:val="24"/>
-        </w:rPr>
-        <w:lastRenderedPageBreak/>
-        <w:t>Prosedur ini menyetak text yang akan ditampilkan pertama kali setelah program dijalankan.</w:t>
-      </w:r>
-      <w:r>
-        <w:rPr>
-          <w:rFonts w:ascii="Times New Roman" w:hAnsi="Times New Roman" w:cs="Times New Roman"/>
-          <w:sz w:val="24"/>
-        </w:rPr>
-        <w:t xml:space="preserve"> Bertujuan untuk memberikan menu kepada user ketika program dibuka.</w:t>
+        <w:t>playSFX(string namaFile)</w:t>
+      </w:r>
+    </w:p>
+    <w:p>
+      <w:pPr>
+        <w:pStyle w:val="ListParagraph"/>
+        <w:spacing w:line="276" w:lineRule="auto"/>
+        <w:jc w:val="both"/>
+        <w:rPr>
+          <w:rFonts w:ascii="Times New Roman" w:hAnsi="Times New Roman" w:cs="Times New Roman"/>
+          <w:sz w:val="24"/>
+        </w:rPr>
+      </w:pPr>
+      <w:r>
+        <w:rPr>
+          <w:rFonts w:ascii="Times New Roman" w:hAnsi="Times New Roman" w:cs="Times New Roman"/>
+          <w:sz w:val="24"/>
+        </w:rPr>
+        <w:t xml:space="preserve">Prosedur ini memiliki parameter namaFile dengan tipe data string. </w:t>
+      </w:r>
+      <w:r>
+        <w:rPr>
+          <w:rFonts w:ascii="Times New Roman" w:hAnsi="Times New Roman" w:cs="Times New Roman"/>
+          <w:sz w:val="24"/>
+        </w:rPr>
+        <w:t>Prosedur ini memanggil fungsi</w:t>
+      </w:r>
+      <w:r>
+        <w:rPr>
+          <w:rFonts w:ascii="Times New Roman" w:hAnsi="Times New Roman" w:cs="Times New Roman"/>
+          <w:sz w:val="24"/>
+        </w:rPr>
+        <w:t xml:space="preserve"> playSoundA dari library &lt;windows.h&gt;.</w:t>
+      </w:r>
+      <w:r>
+        <w:rPr>
+          <w:rFonts w:ascii="Times New Roman" w:hAnsi="Times New Roman" w:cs="Times New Roman"/>
+          <w:sz w:val="24"/>
+        </w:rPr>
+        <w:t xml:space="preserve"> Bertujuan untuk memutar </w:t>
+      </w:r>
+      <w:r>
+        <w:rPr>
+          <w:rFonts w:ascii="Times New Roman" w:hAnsi="Times New Roman" w:cs="Times New Roman"/>
+          <w:i/>
+          <w:sz w:val="24"/>
+        </w:rPr>
+        <w:t>sound effect</w:t>
+      </w:r>
+      <w:r>
+        <w:rPr>
+          <w:rFonts w:ascii="Times New Roman" w:hAnsi="Times New Roman" w:cs="Times New Roman"/>
+          <w:sz w:val="24"/>
+        </w:rPr>
+        <w:t xml:space="preserve"> </w:t>
+      </w:r>
+      <w:r>
+        <w:rPr>
+          <w:rFonts w:ascii="Times New Roman" w:hAnsi="Times New Roman" w:cs="Times New Roman"/>
+          <w:sz w:val="24"/>
+        </w:rPr>
+        <w:t>dengan membuka file yang mengarah ke namaFile.</w:t>
       </w:r>
     </w:p>
     <w:p>
@@ -1056,32 +2935,32 @@
           <w:sz w:val="28"/>
           <w:szCs w:val="24"/>
         </w:rPr>
-        <w:t>tampilCredits()</w:t>
-      </w:r>
-    </w:p>
-    <w:p>
-      <w:pPr>
-        <w:pStyle w:val="ListParagraph"/>
-        <w:spacing w:line="276" w:lineRule="auto"/>
-        <w:jc w:val="both"/>
-        <w:rPr>
-          <w:rFonts w:ascii="Times New Roman" w:hAnsi="Times New Roman" w:cs="Times New Roman"/>
-          <w:sz w:val="24"/>
-        </w:rPr>
-      </w:pPr>
-      <w:r>
-        <w:rPr>
-          <w:rFonts w:ascii="Times New Roman" w:hAnsi="Times New Roman" w:cs="Times New Roman"/>
-          <w:sz w:val="24"/>
-        </w:rPr>
-        <w:t xml:space="preserve">Prosedur ini menyetak text yang akan ditampilkan </w:t>
-      </w:r>
-      <w:r>
-        <w:rPr>
-          <w:rFonts w:ascii="Times New Roman" w:hAnsi="Times New Roman" w:cs="Times New Roman"/>
-          <w:sz w:val="24"/>
-        </w:rPr>
-        <w:t>setelah permainan berakhir dan sebelum program di hentikan. Bertujuan untuk menampilkan informasi dan memberikan appresiasi.</w:t>
+        <w:t>tampilMainMenu()</w:t>
+      </w:r>
+    </w:p>
+    <w:p>
+      <w:pPr>
+        <w:pStyle w:val="ListParagraph"/>
+        <w:spacing w:line="276" w:lineRule="auto"/>
+        <w:jc w:val="both"/>
+        <w:rPr>
+          <w:rFonts w:ascii="Times New Roman" w:hAnsi="Times New Roman" w:cs="Times New Roman"/>
+          <w:sz w:val="24"/>
+        </w:rPr>
+      </w:pPr>
+      <w:r>
+        <w:rPr>
+          <w:rFonts w:ascii="Times New Roman" w:hAnsi="Times New Roman" w:cs="Times New Roman"/>
+          <w:sz w:val="24"/>
+        </w:rPr>
+        <w:t>Prosedur ini menyetak text yang akan ditampilkan pertama kali setelah program dijalankan.</w:t>
+      </w:r>
+      <w:r>
+        <w:rPr>
+          <w:rFonts w:ascii="Times New Roman" w:hAnsi="Times New Roman" w:cs="Times New Roman"/>
+          <w:sz w:val="24"/>
+        </w:rPr>
+        <w:t xml:space="preserve"> Bertujuan untuk memberikan menu kepada user ketika program dibuka.</w:t>
       </w:r>
     </w:p>
     <w:p>
@@ -1116,25 +2995,33 @@
           <w:sz w:val="28"/>
           <w:szCs w:val="24"/>
         </w:rPr>
-        <w:t>tampilGameOver()</w:t>
-      </w:r>
-    </w:p>
-    <w:p>
-      <w:pPr>
-        <w:pStyle w:val="ListParagraph"/>
-        <w:spacing w:line="276" w:lineRule="auto"/>
-        <w:jc w:val="both"/>
-        <w:rPr>
-          <w:rFonts w:ascii="Times New Roman" w:hAnsi="Times New Roman" w:cs="Times New Roman"/>
-          <w:sz w:val="24"/>
-        </w:rPr>
-      </w:pPr>
-      <w:r>
-        <w:rPr>
-          <w:rFonts w:ascii="Times New Roman" w:hAnsi="Times New Roman" w:cs="Times New Roman"/>
-          <w:sz w:val="24"/>
-        </w:rPr>
-        <w:t>Prosedur ini menyetak text yang akan ditampilkan ketika user kalah, lebih tepatnya ketika user kehabisan kewarasan. Bertujuan untuk mengonfirmasi bahwa user telah kalah dan akan diberikan pilihan mengulang permainan atau keluar dari program.</w:t>
+        <w:t>tampilCredits()</w:t>
+      </w:r>
+    </w:p>
+    <w:p>
+      <w:pPr>
+        <w:pStyle w:val="ListParagraph"/>
+        <w:spacing w:line="276" w:lineRule="auto"/>
+        <w:jc w:val="both"/>
+        <w:rPr>
+          <w:rFonts w:ascii="Times New Roman" w:hAnsi="Times New Roman" w:cs="Times New Roman"/>
+          <w:sz w:val="24"/>
+        </w:rPr>
+      </w:pPr>
+      <w:r>
+        <w:rPr>
+          <w:rFonts w:ascii="Times New Roman" w:hAnsi="Times New Roman" w:cs="Times New Roman"/>
+          <w:sz w:val="24"/>
+        </w:rPr>
+        <w:lastRenderedPageBreak/>
+        <w:t xml:space="preserve">Prosedur ini menyetak text yang akan ditampilkan </w:t>
+      </w:r>
+      <w:r>
+        <w:rPr>
+          <w:rFonts w:ascii="Times New Roman" w:hAnsi="Times New Roman" w:cs="Times New Roman"/>
+          <w:sz w:val="24"/>
+        </w:rPr>
+        <w:t>setelah permainan berakhir dan sebelum program di hentikan. Bertujuan untuk menampilkan informasi dan memberikan appresiasi.</w:t>
       </w:r>
     </w:p>
     <w:p>
@@ -1169,46 +3056,37 @@
           <w:sz w:val="28"/>
           <w:szCs w:val="24"/>
         </w:rPr>
-        <w:t>tampilEnding()</w:t>
-      </w:r>
-    </w:p>
-    <w:p>
-      <w:pPr>
-        <w:pStyle w:val="ListParagraph"/>
-        <w:spacing w:line="276" w:lineRule="auto"/>
-        <w:jc w:val="both"/>
-        <w:rPr>
-          <w:rFonts w:ascii="Times New Roman" w:hAnsi="Times New Roman" w:cs="Times New Roman"/>
-          <w:sz w:val="24"/>
-        </w:rPr>
-      </w:pPr>
-      <w:r>
-        <w:rPr>
-          <w:rFonts w:ascii="Times New Roman" w:hAnsi="Times New Roman" w:cs="Times New Roman"/>
-          <w:sz w:val="24"/>
-        </w:rPr>
-        <w:t>Prosedur ini menyetak text yang berisikan cerita ketika user sudah berada di penghujung cerita</w:t>
-      </w:r>
-      <w:r>
-        <w:rPr>
-          <w:rFonts w:ascii="Times New Roman" w:hAnsi="Times New Roman" w:cs="Times New Roman"/>
-          <w:sz w:val="24"/>
-        </w:rPr>
-        <w:t>. Di dalam prosedur inilah tampilCredits() dipanggil.</w:t>
-      </w:r>
-    </w:p>
-    <w:p>
-      <w:pPr>
-        <w:pStyle w:val="ListParagraph"/>
-        <w:spacing w:line="276" w:lineRule="auto"/>
-        <w:jc w:val="both"/>
-        <w:rPr>
-          <w:rFonts w:ascii="Times New Roman" w:hAnsi="Times New Roman" w:cs="Times New Roman"/>
-          <w:sz w:val="24"/>
-        </w:rPr>
-      </w:pPr>
-      <w:bookmarkStart w:id="0" w:name="_GoBack"/>
-      <w:bookmarkEnd w:id="0"/>
+        <w:t>tampilGameOver()</w:t>
+      </w:r>
+    </w:p>
+    <w:p>
+      <w:pPr>
+        <w:pStyle w:val="ListParagraph"/>
+        <w:spacing w:line="276" w:lineRule="auto"/>
+        <w:jc w:val="both"/>
+        <w:rPr>
+          <w:rFonts w:ascii="Times New Roman" w:hAnsi="Times New Roman" w:cs="Times New Roman"/>
+          <w:sz w:val="24"/>
+        </w:rPr>
+      </w:pPr>
+      <w:r>
+        <w:rPr>
+          <w:rFonts w:ascii="Times New Roman" w:hAnsi="Times New Roman" w:cs="Times New Roman"/>
+          <w:sz w:val="24"/>
+        </w:rPr>
+        <w:t>Prosedur ini menyetak text yang akan ditampilkan ketika user kalah, lebih tepatnya ketika user kehabisan kewarasan. Bertujuan untuk mengonfirmasi bahwa user telah kalah dan akan diberikan pilihan mengulang permainan atau keluar dari program.</w:t>
+      </w:r>
+    </w:p>
+    <w:p>
+      <w:pPr>
+        <w:pStyle w:val="ListParagraph"/>
+        <w:spacing w:line="276" w:lineRule="auto"/>
+        <w:jc w:val="both"/>
+        <w:rPr>
+          <w:rFonts w:ascii="Times New Roman" w:hAnsi="Times New Roman" w:cs="Times New Roman"/>
+          <w:sz w:val="24"/>
+        </w:rPr>
+      </w:pPr>
     </w:p>
     <w:p>
       <w:pPr>
@@ -1221,6 +3099,66 @@
         <w:jc w:val="both"/>
         <w:rPr>
           <w:rFonts w:ascii="Times New Roman" w:hAnsi="Times New Roman" w:cs="Times New Roman"/>
+          <w:sz w:val="28"/>
+          <w:szCs w:val="24"/>
+        </w:rPr>
+      </w:pPr>
+      <w:r>
+        <w:rPr>
+          <w:rFonts w:ascii="Times New Roman" w:hAnsi="Times New Roman" w:cs="Times New Roman"/>
+          <w:sz w:val="28"/>
+          <w:szCs w:val="24"/>
+        </w:rPr>
+        <w:t>tampilEnding()</w:t>
+      </w:r>
+    </w:p>
+    <w:p>
+      <w:pPr>
+        <w:pStyle w:val="ListParagraph"/>
+        <w:spacing w:line="276" w:lineRule="auto"/>
+        <w:jc w:val="both"/>
+        <w:rPr>
+          <w:rFonts w:ascii="Times New Roman" w:hAnsi="Times New Roman" w:cs="Times New Roman"/>
+          <w:sz w:val="24"/>
+        </w:rPr>
+      </w:pPr>
+      <w:r>
+        <w:rPr>
+          <w:rFonts w:ascii="Times New Roman" w:hAnsi="Times New Roman" w:cs="Times New Roman"/>
+          <w:sz w:val="24"/>
+        </w:rPr>
+        <w:t>Prosedur ini menyetak text yang berisikan cerita ketika user sudah berada di penghujung cerita</w:t>
+      </w:r>
+      <w:r>
+        <w:rPr>
+          <w:rFonts w:ascii="Times New Roman" w:hAnsi="Times New Roman" w:cs="Times New Roman"/>
+          <w:sz w:val="24"/>
+        </w:rPr>
+        <w:t>. Di dalam prosedur inilah tampilCredits() dipanggil.</w:t>
+      </w:r>
+    </w:p>
+    <w:p>
+      <w:pPr>
+        <w:pStyle w:val="ListParagraph"/>
+        <w:spacing w:line="276" w:lineRule="auto"/>
+        <w:jc w:val="both"/>
+        <w:rPr>
+          <w:rFonts w:ascii="Times New Roman" w:hAnsi="Times New Roman" w:cs="Times New Roman"/>
+          <w:sz w:val="24"/>
+        </w:rPr>
+      </w:pPr>
+    </w:p>
+    <w:p>
+      <w:pPr>
+        <w:pStyle w:val="ListParagraph"/>
+        <w:numPr>
+          <w:ilvl w:val="0"/>
+          <w:numId w:val="1"/>
+        </w:numPr>
+        <w:spacing w:line="276" w:lineRule="auto"/>
+        <w:jc w:val="both"/>
+        <w:rPr>
+          <w:rFonts w:ascii="Times New Roman" w:hAnsi="Times New Roman" w:cs="Times New Roman"/>
           <w:sz w:val="24"/>
         </w:rPr>
       </w:pPr>
@@ -1263,6 +3201,7 @@
       </w:pPr>
     </w:p>
     <w:sectPr>
+      <w:headerReference w:type="default" r:id="rId8"/>
       <w:pgSz w:w="12240" w:h="15840"/>
       <w:pgMar w:top="1440" w:right="1440" w:bottom="1440" w:left="1440" w:header="720" w:footer="720" w:gutter="0"/>
       <w:cols w:space="720"/>
@@ -1272,12 +3211,131 @@
 </w:document>
 </file>
 
+<file path=word/endnotes.xml><?xml version="1.0" encoding="utf-8"?>
+<w:endnotes xmlns:wpc="http://schemas.microsoft.com/office/word/2010/wordprocessingCanvas" xmlns:cx="http://schemas.microsoft.com/office/drawing/2014/chartex" xmlns:cx1="http://schemas.microsoft.com/office/drawing/2015/9/8/chartex" xmlns:cx2="http://schemas.microsoft.com/office/drawing/2015/10/21/chartex" xmlns:cx3="http://schemas.microsoft.com/office/drawing/2016/5/9/chartex" xmlns:cx4="http://schemas.microsoft.com/office/drawing/2016/5/10/chartex" xmlns:cx5="http://schemas.microsoft.com/office/drawing/2016/5/11/chartex" xmlns:cx6="http://schemas.microsoft.com/office/drawing/2016/5/12/chartex" xmlns:cx7="http://schemas.microsoft.com/office/drawing/2016/5/13/chartex" xmlns:cx8="http://schemas.microsoft.com/office/drawing/2016/5/14/chartex" xmlns:mc="http://schemas.openxmlformats.org/markup-compatibility/2006" xmlns:aink="http://schemas.microsoft.com/office/drawing/2016/ink" xmlns:am3d="http://schemas.microsoft.com/office/drawing/2017/model3d" xmlns:o="urn:schemas-microsoft-com:office:office" xmlns:r="http://schemas.openxmlformats.org/officeDocument/2006/relationships" xmlns:m="http://schemas.openxmlformats.org/officeDocument/2006/math" xmlns:v="urn:schemas-microsoft-com:vml" xmlns:wp14="http://schemas.microsoft.com/office/word/2010/wordprocessingDrawing" xmlns:wp="http://schemas.openxmlformats.org/drawingml/2006/wordprocessingDrawing" xmlns:w10="urn:schemas-microsoft-com:office:word" xmlns:w="http://schemas.openxmlformats.org/wordprocessingml/2006/main" xmlns:w14="http://schemas.microsoft.com/office/word/2010/wordml" xmlns:w15="http://schemas.microsoft.com/office/word/2012/wordml" xmlns:w16cex="http://schemas.microsoft.com/office/word/2018/wordml/cex" xmlns:w16cid="http://schemas.microsoft.com/office/word/2016/wordml/cid" xmlns:w16="http://schemas.microsoft.com/office/word/2018/wordml" xmlns:w16se="http://schemas.microsoft.com/office/word/2015/wordml/symex" xmlns:wpg="http://schemas.microsoft.com/office/word/2010/wordprocessingGroup" xmlns:wpi="http://schemas.microsoft.com/office/word/2010/wordprocessingInk" xmlns:wne="http://schemas.microsoft.com/office/word/2006/wordml" xmlns:wps="http://schemas.microsoft.com/office/word/2010/wordprocessingShape" mc:Ignorable="w14 w15 w16se w16cid w16 w16cex wp14">
+  <w:endnote w:type="separator" w:id="-1">
+    <w:p>
+      <w:pPr>
+        <w:spacing w:after="0" w:line="240" w:lineRule="auto"/>
+      </w:pPr>
+      <w:r>
+        <w:separator/>
+      </w:r>
+    </w:p>
+  </w:endnote>
+  <w:endnote w:type="continuationSeparator" w:id="0">
+    <w:p>
+      <w:pPr>
+        <w:spacing w:after="0" w:line="240" w:lineRule="auto"/>
+      </w:pPr>
+      <w:r>
+        <w:continuationSeparator/>
+      </w:r>
+    </w:p>
+  </w:endnote>
+</w:endnotes>
+</file>
+
+<file path=word/footnotes.xml><?xml version="1.0" encoding="utf-8"?>
+<w:footnotes xmlns:wpc="http://schemas.microsoft.com/office/word/2010/wordprocessingCanvas" xmlns:cx="http://schemas.microsoft.com/office/drawing/2014/chartex" xmlns:cx1="http://schemas.microsoft.com/office/drawing/2015/9/8/chartex" xmlns:cx2="http://schemas.microsoft.com/office/drawing/2015/10/21/chartex" xmlns:cx3="http://schemas.microsoft.com/office/drawing/2016/5/9/chartex" xmlns:cx4="http://schemas.microsoft.com/office/drawing/2016/5/10/chartex" xmlns:cx5="http://schemas.microsoft.com/office/drawing/2016/5/11/chartex" xmlns:cx6="http://schemas.microsoft.com/office/drawing/2016/5/12/chartex" xmlns:cx7="http://schemas.microsoft.com/office/drawing/2016/5/13/chartex" xmlns:cx8="http://schemas.microsoft.com/office/drawing/2016/5/14/chartex" xmlns:mc="http://schemas.openxmlformats.org/markup-compatibility/2006" xmlns:aink="http://schemas.microsoft.com/office/drawing/2016/ink" xmlns:am3d="http://schemas.microsoft.com/office/drawing/2017/model3d" xmlns:o="urn:schemas-microsoft-com:office:office" xmlns:r="http://schemas.openxmlformats.org/officeDocument/2006/relationships" xmlns:m="http://schemas.openxmlformats.org/officeDocument/2006/math" xmlns:v="urn:schemas-microsoft-com:vml" xmlns:wp14="http://schemas.microsoft.com/office/word/2010/wordprocessingDrawing" xmlns:wp="http://schemas.openxmlformats.org/drawingml/2006/wordprocessingDrawing" xmlns:w10="urn:schemas-microsoft-com:office:word" xmlns:w="http://schemas.openxmlformats.org/wordprocessingml/2006/main" xmlns:w14="http://schemas.microsoft.com/office/word/2010/wordml" xmlns:w15="http://schemas.microsoft.com/office/word/2012/wordml" xmlns:w16cex="http://schemas.microsoft.com/office/word/2018/wordml/cex" xmlns:w16cid="http://schemas.microsoft.com/office/word/2016/wordml/cid" xmlns:w16="http://schemas.microsoft.com/office/word/2018/wordml" xmlns:w16se="http://schemas.microsoft.com/office/word/2015/wordml/symex" xmlns:wpg="http://schemas.microsoft.com/office/word/2010/wordprocessingGroup" xmlns:wpi="http://schemas.microsoft.com/office/word/2010/wordprocessingInk" xmlns:wne="http://schemas.microsoft.com/office/word/2006/wordml" xmlns:wps="http://schemas.microsoft.com/office/word/2010/wordprocessingShape" mc:Ignorable="w14 w15 w16se w16cid w16 w16cex wp14">
+  <w:footnote w:type="separator" w:id="-1">
+    <w:p>
+      <w:pPr>
+        <w:spacing w:after="0" w:line="240" w:lineRule="auto"/>
+      </w:pPr>
+      <w:r>
+        <w:separator/>
+      </w:r>
+    </w:p>
+  </w:footnote>
+  <w:footnote w:type="continuationSeparator" w:id="0">
+    <w:p>
+      <w:pPr>
+        <w:spacing w:after="0" w:line="240" w:lineRule="auto"/>
+      </w:pPr>
+      <w:r>
+        <w:continuationSeparator/>
+      </w:r>
+    </w:p>
+  </w:footnote>
+</w:footnotes>
+</file>
+
+<file path=word/header1.xml><?xml version="1.0" encoding="utf-8"?>
+<w:hdr xmlns:wpc="http://schemas.microsoft.com/office/word/2010/wordprocessingCanvas" xmlns:cx="http://schemas.microsoft.com/office/drawing/2014/chartex" xmlns:cx1="http://schemas.microsoft.com/office/drawing/2015/9/8/chartex" xmlns:cx2="http://schemas.microsoft.com/office/drawing/2015/10/21/chartex" xmlns:cx3="http://schemas.microsoft.com/office/drawing/2016/5/9/chartex" xmlns:cx4="http://schemas.microsoft.com/office/drawing/2016/5/10/chartex" xmlns:cx5="http://schemas.microsoft.com/office/drawing/2016/5/11/chartex" xmlns:cx6="http://schemas.microsoft.com/office/drawing/2016/5/12/chartex" xmlns:cx7="http://schemas.microsoft.com/office/drawing/2016/5/13/chartex" xmlns:cx8="http://schemas.microsoft.com/office/drawing/2016/5/14/chartex" xmlns:mc="http://schemas.openxmlformats.org/markup-compatibility/2006" xmlns:aink="http://schemas.microsoft.com/office/drawing/2016/ink" xmlns:am3d="http://schemas.microsoft.com/office/drawing/2017/model3d" xmlns:o="urn:schemas-microsoft-com:office:office" xmlns:r="http://schemas.openxmlformats.org/officeDocument/2006/relationships" xmlns:m="http://schemas.openxmlformats.org/officeDocument/2006/math" xmlns:v="urn:schemas-microsoft-com:vml" xmlns:wp14="http://schemas.microsoft.com/office/word/2010/wordprocessingDrawing" xmlns:wp="http://schemas.openxmlformats.org/drawingml/2006/wordprocessingDrawing" xmlns:w10="urn:schemas-microsoft-com:office:word" xmlns:w="http://schemas.openxmlformats.org/wordprocessingml/2006/main" xmlns:w14="http://schemas.microsoft.com/office/word/2010/wordml" xmlns:w15="http://schemas.microsoft.com/office/word/2012/wordml" xmlns:w16cex="http://schemas.microsoft.com/office/word/2018/wordml/cex" xmlns:w16cid="http://schemas.microsoft.com/office/word/2016/wordml/cid" xmlns:w16="http://schemas.microsoft.com/office/word/2018/wordml" xmlns:w16se="http://schemas.microsoft.com/office/word/2015/wordml/symex" xmlns:wpg="http://schemas.microsoft.com/office/word/2010/wordprocessingGroup" xmlns:wpi="http://schemas.microsoft.com/office/word/2010/wordprocessingInk" xmlns:wne="http://schemas.microsoft.com/office/word/2006/wordml" xmlns:wps="http://schemas.microsoft.com/office/word/2010/wordprocessingShape" mc:Ignorable="w14 w15 w16se w16cid w16 w16cex wp14">
+  <w:p>
+    <w:pPr>
+      <w:pStyle w:val="Header"/>
+      <w:rPr>
+        <w:rFonts w:ascii="Times New Roman" w:hAnsi="Times New Roman" w:cs="Times New Roman"/>
+        <w:sz w:val="18"/>
+        <w:szCs w:val="18"/>
+      </w:rPr>
+    </w:pPr>
+    <w:r>
+      <w:rPr>
+        <w:rFonts w:ascii="Times New Roman" w:hAnsi="Times New Roman" w:cs="Times New Roman"/>
+        <w:sz w:val="18"/>
+        <w:szCs w:val="18"/>
+      </w:rPr>
+      <w:t>Muhammad Ridho Septiansyah</w:t>
+    </w:r>
+  </w:p>
+  <w:p>
+    <w:pPr>
+      <w:pStyle w:val="Header"/>
+      <w:rPr>
+        <w:rFonts w:ascii="Times New Roman" w:hAnsi="Times New Roman" w:cs="Times New Roman"/>
+        <w:sz w:val="18"/>
+        <w:szCs w:val="18"/>
+      </w:rPr>
+    </w:pPr>
+    <w:r>
+      <w:rPr>
+        <w:rFonts w:ascii="Times New Roman" w:hAnsi="Times New Roman" w:cs="Times New Roman"/>
+        <w:sz w:val="18"/>
+        <w:szCs w:val="18"/>
+      </w:rPr>
+      <w:t>2510819210001</w:t>
+    </w:r>
+  </w:p>
+  <w:p>
+    <w:pPr>
+      <w:pStyle w:val="Header"/>
+      <w:rPr>
+        <w:rFonts w:ascii="Times New Roman" w:hAnsi="Times New Roman" w:cs="Times New Roman"/>
+        <w:sz w:val="18"/>
+        <w:szCs w:val="18"/>
+      </w:rPr>
+    </w:pPr>
+    <w:r>
+      <w:rPr>
+        <w:rFonts w:ascii="Times New Roman" w:hAnsi="Times New Roman" w:cs="Times New Roman"/>
+        <w:sz w:val="18"/>
+        <w:szCs w:val="18"/>
+      </w:rPr>
+      <w:t>Algoritman dan Dasar Pemrograman</w:t>
+    </w:r>
+  </w:p>
+  <w:p>
+    <w:pPr>
+      <w:pStyle w:val="Header"/>
+      <w:rPr>
+        <w:rFonts w:ascii="Times New Roman" w:hAnsi="Times New Roman" w:cs="Times New Roman"/>
+        <w:sz w:val="18"/>
+        <w:szCs w:val="18"/>
+      </w:rPr>
+    </w:pPr>
+  </w:p>
+</w:hdr>
+</file>
+
 <file path=word/numbering.xml><?xml version="1.0" encoding="utf-8"?>
 <w:numbering xmlns:wpc="http://schemas.microsoft.com/office/word/2010/wordprocessingCanvas" xmlns:cx="http://schemas.microsoft.com/office/drawing/2014/chartex" xmlns:cx1="http://schemas.microsoft.com/office/drawing/2015/9/8/chartex" xmlns:cx2="http://schemas.microsoft.com/office/drawing/2015/10/21/chartex" xmlns:cx3="http://schemas.microsoft.com/office/drawing/2016/5/9/chartex" xmlns:cx4="http://schemas.microsoft.com/office/drawing/2016/5/10/chartex" xmlns:cx5="http://schemas.microsoft.com/office/drawing/2016/5/11/chartex" xmlns:cx6="http://schemas.microsoft.com/office/drawing/2016/5/12/chartex" xmlns:cx7="http://schemas.microsoft.com/office/drawing/2016/5/13/chartex" xmlns:cx8="http://schemas.microsoft.com/office/drawing/2016/5/14/chartex" xmlns:mc="http://schemas.openxmlformats.org/markup-compatibility/2006" xmlns:aink="http://schemas.microsoft.com/office/drawing/2016/ink" xmlns:am3d="http://schemas.microsoft.com/office/drawing/2017/model3d" xmlns:o="urn:schemas-microsoft-com:office:office" xmlns:r="http://schemas.openxmlformats.org/officeDocument/2006/relationships" xmlns:m="http://schemas.openxmlformats.org/officeDocument/2006/math" xmlns:v="urn:schemas-microsoft-com:vml" xmlns:wp14="http://schemas.microsoft.com/office/word/2010/wordprocessingDrawing" xmlns:wp="http://schemas.openxmlformats.org/drawingml/2006/wordprocessingDrawing" xmlns:w10="urn:schemas-microsoft-com:office:word" xmlns:w="http://schemas.openxmlformats.org/wordprocessingml/2006/main" xmlns:w14="http://schemas.microsoft.com/office/word/2010/wordml" xmlns:w15="http://schemas.microsoft.com/office/word/2012/wordml" xmlns:w16cex="http://schemas.microsoft.com/office/word/2018/wordml/cex" xmlns:w16cid="http://schemas.microsoft.com/office/word/2016/wordml/cid" xmlns:w16="http://schemas.microsoft.com/office/word/2018/wordml" xmlns:w16se="http://schemas.microsoft.com/office/word/2015/wordml/symex" xmlns:wpg="http://schemas.microsoft.com/office/word/2010/wordprocessingGroup" xmlns:wpi="http://schemas.microsoft.com/office/word/2010/wordprocessingInk" xmlns:wne="http://schemas.microsoft.com/office/word/2006/wordml" xmlns:wps="http://schemas.microsoft.com/office/word/2010/wordprocessingShape" mc:Ignorable="w14 w15 w16se w16cid w16 w16cex wp14">
   <w:abstractNum w:abstractNumId="0" w15:restartNumberingAfterBreak="0">
     <w:nsid w:val="117C7C3D"/>
     <w:multiLevelType w:val="hybridMultilevel"/>
-    <w:tmpl w:val="3CEA41C0"/>
+    <w:tmpl w:val="01F69E86"/>
     <w:lvl w:ilvl="0" w:tplc="04090001">
       <w:start w:val="1"/>
       <w:numFmt w:val="bullet"/>
@@ -1387,8 +3445,329 @@
       </w:rPr>
     </w:lvl>
   </w:abstractNum>
+  <w:abstractNum w:abstractNumId="1" w15:restartNumberingAfterBreak="0">
+    <w:nsid w:val="2BDA16B8"/>
+    <w:multiLevelType w:val="hybridMultilevel"/>
+    <w:tmpl w:val="7ED2A4A6"/>
+    <w:lvl w:ilvl="0" w:tplc="0409000F">
+      <w:start w:val="1"/>
+      <w:numFmt w:val="decimal"/>
+      <w:lvlText w:val="%1."/>
+      <w:lvlJc w:val="left"/>
+      <w:pPr>
+        <w:ind w:left="1500" w:hanging="360"/>
+      </w:pPr>
+    </w:lvl>
+    <w:lvl w:ilvl="1" w:tplc="04090019" w:tentative="1">
+      <w:start w:val="1"/>
+      <w:numFmt w:val="lowerLetter"/>
+      <w:lvlText w:val="%2."/>
+      <w:lvlJc w:val="left"/>
+      <w:pPr>
+        <w:ind w:left="2220" w:hanging="360"/>
+      </w:pPr>
+    </w:lvl>
+    <w:lvl w:ilvl="2" w:tplc="0409001B" w:tentative="1">
+      <w:start w:val="1"/>
+      <w:numFmt w:val="lowerRoman"/>
+      <w:lvlText w:val="%3."/>
+      <w:lvlJc w:val="right"/>
+      <w:pPr>
+        <w:ind w:left="2940" w:hanging="180"/>
+      </w:pPr>
+    </w:lvl>
+    <w:lvl w:ilvl="3" w:tplc="0409000F" w:tentative="1">
+      <w:start w:val="1"/>
+      <w:numFmt w:val="decimal"/>
+      <w:lvlText w:val="%4."/>
+      <w:lvlJc w:val="left"/>
+      <w:pPr>
+        <w:ind w:left="3660" w:hanging="360"/>
+      </w:pPr>
+    </w:lvl>
+    <w:lvl w:ilvl="4" w:tplc="04090019" w:tentative="1">
+      <w:start w:val="1"/>
+      <w:numFmt w:val="lowerLetter"/>
+      <w:lvlText w:val="%5."/>
+      <w:lvlJc w:val="left"/>
+      <w:pPr>
+        <w:ind w:left="4380" w:hanging="360"/>
+      </w:pPr>
+    </w:lvl>
+    <w:lvl w:ilvl="5" w:tplc="0409001B" w:tentative="1">
+      <w:start w:val="1"/>
+      <w:numFmt w:val="lowerRoman"/>
+      <w:lvlText w:val="%6."/>
+      <w:lvlJc w:val="right"/>
+      <w:pPr>
+        <w:ind w:left="5100" w:hanging="180"/>
+      </w:pPr>
+    </w:lvl>
+    <w:lvl w:ilvl="6" w:tplc="0409000F" w:tentative="1">
+      <w:start w:val="1"/>
+      <w:numFmt w:val="decimal"/>
+      <w:lvlText w:val="%7."/>
+      <w:lvlJc w:val="left"/>
+      <w:pPr>
+        <w:ind w:left="5820" w:hanging="360"/>
+      </w:pPr>
+    </w:lvl>
+    <w:lvl w:ilvl="7" w:tplc="04090019" w:tentative="1">
+      <w:start w:val="1"/>
+      <w:numFmt w:val="lowerLetter"/>
+      <w:lvlText w:val="%8."/>
+      <w:lvlJc w:val="left"/>
+      <w:pPr>
+        <w:ind w:left="6540" w:hanging="360"/>
+      </w:pPr>
+    </w:lvl>
+    <w:lvl w:ilvl="8" w:tplc="0409001B" w:tentative="1">
+      <w:start w:val="1"/>
+      <w:numFmt w:val="lowerRoman"/>
+      <w:lvlText w:val="%9."/>
+      <w:lvlJc w:val="right"/>
+      <w:pPr>
+        <w:ind w:left="7260" w:hanging="180"/>
+      </w:pPr>
+    </w:lvl>
+  </w:abstractNum>
+  <w:abstractNum w:abstractNumId="2" w15:restartNumberingAfterBreak="0">
+    <w:nsid w:val="585D24E5"/>
+    <w:multiLevelType w:val="hybridMultilevel"/>
+    <w:tmpl w:val="3FF2A85A"/>
+    <w:lvl w:ilvl="0" w:tplc="04090001">
+      <w:start w:val="1"/>
+      <w:numFmt w:val="bullet"/>
+      <w:lvlText w:val=""/>
+      <w:lvlJc w:val="left"/>
+      <w:pPr>
+        <w:ind w:left="720" w:hanging="360"/>
+      </w:pPr>
+      <w:rPr>
+        <w:rFonts w:ascii="Symbol" w:hAnsi="Symbol" w:hint="default"/>
+      </w:rPr>
+    </w:lvl>
+    <w:lvl w:ilvl="1" w:tplc="04090003" w:tentative="1">
+      <w:start w:val="1"/>
+      <w:numFmt w:val="bullet"/>
+      <w:lvlText w:val="o"/>
+      <w:lvlJc w:val="left"/>
+      <w:pPr>
+        <w:ind w:left="1440" w:hanging="360"/>
+      </w:pPr>
+      <w:rPr>
+        <w:rFonts w:ascii="Courier New" w:hAnsi="Courier New" w:cs="Courier New" w:hint="default"/>
+      </w:rPr>
+    </w:lvl>
+    <w:lvl w:ilvl="2" w:tplc="04090005" w:tentative="1">
+      <w:start w:val="1"/>
+      <w:numFmt w:val="bullet"/>
+      <w:lvlText w:val=""/>
+      <w:lvlJc w:val="left"/>
+      <w:pPr>
+        <w:ind w:left="2160" w:hanging="360"/>
+      </w:pPr>
+      <w:rPr>
+        <w:rFonts w:ascii="Wingdings" w:hAnsi="Wingdings" w:hint="default"/>
+      </w:rPr>
+    </w:lvl>
+    <w:lvl w:ilvl="3" w:tplc="04090001" w:tentative="1">
+      <w:start w:val="1"/>
+      <w:numFmt w:val="bullet"/>
+      <w:lvlText w:val=""/>
+      <w:lvlJc w:val="left"/>
+      <w:pPr>
+        <w:ind w:left="2880" w:hanging="360"/>
+      </w:pPr>
+      <w:rPr>
+        <w:rFonts w:ascii="Symbol" w:hAnsi="Symbol" w:hint="default"/>
+      </w:rPr>
+    </w:lvl>
+    <w:lvl w:ilvl="4" w:tplc="04090003" w:tentative="1">
+      <w:start w:val="1"/>
+      <w:numFmt w:val="bullet"/>
+      <w:lvlText w:val="o"/>
+      <w:lvlJc w:val="left"/>
+      <w:pPr>
+        <w:ind w:left="3600" w:hanging="360"/>
+      </w:pPr>
+      <w:rPr>
+        <w:rFonts w:ascii="Courier New" w:hAnsi="Courier New" w:cs="Courier New" w:hint="default"/>
+      </w:rPr>
+    </w:lvl>
+    <w:lvl w:ilvl="5" w:tplc="04090005" w:tentative="1">
+      <w:start w:val="1"/>
+      <w:numFmt w:val="bullet"/>
+      <w:lvlText w:val=""/>
+      <w:lvlJc w:val="left"/>
+      <w:pPr>
+        <w:ind w:left="4320" w:hanging="360"/>
+      </w:pPr>
+      <w:rPr>
+        <w:rFonts w:ascii="Wingdings" w:hAnsi="Wingdings" w:hint="default"/>
+      </w:rPr>
+    </w:lvl>
+    <w:lvl w:ilvl="6" w:tplc="04090001" w:tentative="1">
+      <w:start w:val="1"/>
+      <w:numFmt w:val="bullet"/>
+      <w:lvlText w:val=""/>
+      <w:lvlJc w:val="left"/>
+      <w:pPr>
+        <w:ind w:left="5040" w:hanging="360"/>
+      </w:pPr>
+      <w:rPr>
+        <w:rFonts w:ascii="Symbol" w:hAnsi="Symbol" w:hint="default"/>
+      </w:rPr>
+    </w:lvl>
+    <w:lvl w:ilvl="7" w:tplc="04090003" w:tentative="1">
+      <w:start w:val="1"/>
+      <w:numFmt w:val="bullet"/>
+      <w:lvlText w:val="o"/>
+      <w:lvlJc w:val="left"/>
+      <w:pPr>
+        <w:ind w:left="5760" w:hanging="360"/>
+      </w:pPr>
+      <w:rPr>
+        <w:rFonts w:ascii="Courier New" w:hAnsi="Courier New" w:cs="Courier New" w:hint="default"/>
+      </w:rPr>
+    </w:lvl>
+    <w:lvl w:ilvl="8" w:tplc="04090005" w:tentative="1">
+      <w:start w:val="1"/>
+      <w:numFmt w:val="bullet"/>
+      <w:lvlText w:val=""/>
+      <w:lvlJc w:val="left"/>
+      <w:pPr>
+        <w:ind w:left="6480" w:hanging="360"/>
+      </w:pPr>
+      <w:rPr>
+        <w:rFonts w:ascii="Wingdings" w:hAnsi="Wingdings" w:hint="default"/>
+      </w:rPr>
+    </w:lvl>
+  </w:abstractNum>
+  <w:abstractNum w:abstractNumId="3" w15:restartNumberingAfterBreak="0">
+    <w:nsid w:val="66EE0240"/>
+    <w:multiLevelType w:val="hybridMultilevel"/>
+    <w:tmpl w:val="0A5CC7F0"/>
+    <w:lvl w:ilvl="0" w:tplc="04090001">
+      <w:start w:val="1"/>
+      <w:numFmt w:val="bullet"/>
+      <w:lvlText w:val=""/>
+      <w:lvlJc w:val="left"/>
+      <w:pPr>
+        <w:ind w:left="1080" w:hanging="360"/>
+      </w:pPr>
+      <w:rPr>
+        <w:rFonts w:ascii="Symbol" w:hAnsi="Symbol" w:hint="default"/>
+      </w:rPr>
+    </w:lvl>
+    <w:lvl w:ilvl="1" w:tplc="04090003" w:tentative="1">
+      <w:start w:val="1"/>
+      <w:numFmt w:val="bullet"/>
+      <w:lvlText w:val="o"/>
+      <w:lvlJc w:val="left"/>
+      <w:pPr>
+        <w:ind w:left="1800" w:hanging="360"/>
+      </w:pPr>
+      <w:rPr>
+        <w:rFonts w:ascii="Courier New" w:hAnsi="Courier New" w:cs="Courier New" w:hint="default"/>
+      </w:rPr>
+    </w:lvl>
+    <w:lvl w:ilvl="2" w:tplc="04090005" w:tentative="1">
+      <w:start w:val="1"/>
+      <w:numFmt w:val="bullet"/>
+      <w:lvlText w:val=""/>
+      <w:lvlJc w:val="left"/>
+      <w:pPr>
+        <w:ind w:left="2520" w:hanging="360"/>
+      </w:pPr>
+      <w:rPr>
+        <w:rFonts w:ascii="Wingdings" w:hAnsi="Wingdings" w:hint="default"/>
+      </w:rPr>
+    </w:lvl>
+    <w:lvl w:ilvl="3" w:tplc="04090001" w:tentative="1">
+      <w:start w:val="1"/>
+      <w:numFmt w:val="bullet"/>
+      <w:lvlText w:val=""/>
+      <w:lvlJc w:val="left"/>
+      <w:pPr>
+        <w:ind w:left="3240" w:hanging="360"/>
+      </w:pPr>
+      <w:rPr>
+        <w:rFonts w:ascii="Symbol" w:hAnsi="Symbol" w:hint="default"/>
+      </w:rPr>
+    </w:lvl>
+    <w:lvl w:ilvl="4" w:tplc="04090003" w:tentative="1">
+      <w:start w:val="1"/>
+      <w:numFmt w:val="bullet"/>
+      <w:lvlText w:val="o"/>
+      <w:lvlJc w:val="left"/>
+      <w:pPr>
+        <w:ind w:left="3960" w:hanging="360"/>
+      </w:pPr>
+      <w:rPr>
+        <w:rFonts w:ascii="Courier New" w:hAnsi="Courier New" w:cs="Courier New" w:hint="default"/>
+      </w:rPr>
+    </w:lvl>
+    <w:lvl w:ilvl="5" w:tplc="04090005" w:tentative="1">
+      <w:start w:val="1"/>
+      <w:numFmt w:val="bullet"/>
+      <w:lvlText w:val=""/>
+      <w:lvlJc w:val="left"/>
+      <w:pPr>
+        <w:ind w:left="4680" w:hanging="360"/>
+      </w:pPr>
+      <w:rPr>
+        <w:rFonts w:ascii="Wingdings" w:hAnsi="Wingdings" w:hint="default"/>
+      </w:rPr>
+    </w:lvl>
+    <w:lvl w:ilvl="6" w:tplc="04090001" w:tentative="1">
+      <w:start w:val="1"/>
+      <w:numFmt w:val="bullet"/>
+      <w:lvlText w:val=""/>
+      <w:lvlJc w:val="left"/>
+      <w:pPr>
+        <w:ind w:left="5400" w:hanging="360"/>
+      </w:pPr>
+      <w:rPr>
+        <w:rFonts w:ascii="Symbol" w:hAnsi="Symbol" w:hint="default"/>
+      </w:rPr>
+    </w:lvl>
+    <w:lvl w:ilvl="7" w:tplc="04090003" w:tentative="1">
+      <w:start w:val="1"/>
+      <w:numFmt w:val="bullet"/>
+      <w:lvlText w:val="o"/>
+      <w:lvlJc w:val="left"/>
+      <w:pPr>
+        <w:ind w:left="6120" w:hanging="360"/>
+      </w:pPr>
+      <w:rPr>
+        <w:rFonts w:ascii="Courier New" w:hAnsi="Courier New" w:cs="Courier New" w:hint="default"/>
+      </w:rPr>
+    </w:lvl>
+    <w:lvl w:ilvl="8" w:tplc="04090005" w:tentative="1">
+      <w:start w:val="1"/>
+      <w:numFmt w:val="bullet"/>
+      <w:lvlText w:val=""/>
+      <w:lvlJc w:val="left"/>
+      <w:pPr>
+        <w:ind w:left="6840" w:hanging="360"/>
+      </w:pPr>
+      <w:rPr>
+        <w:rFonts w:ascii="Wingdings" w:hAnsi="Wingdings" w:hint="default"/>
+      </w:rPr>
+    </w:lvl>
+  </w:abstractNum>
   <w:num w:numId="1">
     <w:abstractNumId w:val="0"/>
+  </w:num>
+  <w:num w:numId="2">
+    <w:abstractNumId w:val="2"/>
+  </w:num>
+  <w:num w:numId="3">
+    <w:abstractNumId w:val="1"/>
+  </w:num>
+  <w:num w:numId="4">
+    <w:abstractNumId w:val="3"/>
   </w:num>
 </w:numbering>
 </file>
@@ -1864,6 +4243,50 @@
       <w:contextualSpacing/>
     </w:pPr>
   </w:style>
+  <w:style w:type="paragraph" w:styleId="Header">
+    <w:name w:val="header"/>
+    <w:basedOn w:val="Normal"/>
+    <w:link w:val="HeaderChar"/>
+    <w:uiPriority w:val="99"/>
+    <w:unhideWhenUsed/>
+    <w:rsid w:val="005E78FA"/>
+    <w:pPr>
+      <w:tabs>
+        <w:tab w:val="center" w:pos="4680"/>
+        <w:tab w:val="right" w:pos="9360"/>
+      </w:tabs>
+      <w:spacing w:after="0" w:line="240" w:lineRule="auto"/>
+    </w:pPr>
+  </w:style>
+  <w:style w:type="character" w:customStyle="1" w:styleId="HeaderChar">
+    <w:name w:val="Header Char"/>
+    <w:basedOn w:val="DefaultParagraphFont"/>
+    <w:link w:val="Header"/>
+    <w:uiPriority w:val="99"/>
+    <w:rsid w:val="005E78FA"/>
+  </w:style>
+  <w:style w:type="paragraph" w:styleId="Footer">
+    <w:name w:val="footer"/>
+    <w:basedOn w:val="Normal"/>
+    <w:link w:val="FooterChar"/>
+    <w:uiPriority w:val="99"/>
+    <w:unhideWhenUsed/>
+    <w:rsid w:val="005E78FA"/>
+    <w:pPr>
+      <w:tabs>
+        <w:tab w:val="center" w:pos="4680"/>
+        <w:tab w:val="right" w:pos="9360"/>
+      </w:tabs>
+      <w:spacing w:after="0" w:line="240" w:lineRule="auto"/>
+    </w:pPr>
+  </w:style>
+  <w:style w:type="character" w:customStyle="1" w:styleId="FooterChar">
+    <w:name w:val="Footer Char"/>
+    <w:basedOn w:val="DefaultParagraphFont"/>
+    <w:link w:val="Footer"/>
+    <w:uiPriority w:val="99"/>
+    <w:rsid w:val="005E78FA"/>
+  </w:style>
 </w:styles>
 </file>
 
@@ -2126,4 +4549,16 @@
     </a:ext>
   </a:extLst>
 </a:theme>
+</file>
+
+<file path=customXml/item1.xml><?xml version="1.0" encoding="utf-8"?>
+<b:Sources xmlns:b="http://schemas.openxmlformats.org/officeDocument/2006/bibliography" xmlns="http://schemas.openxmlformats.org/officeDocument/2006/bibliography" SelectedStyle="\APASixthEditionOfficeOnline.xsl" StyleName="APA" Version="6"/>
+</file>
+
+<file path=customXml/itemProps1.xml><?xml version="1.0" encoding="utf-8"?>
+<ds:datastoreItem xmlns:ds="http://schemas.openxmlformats.org/officeDocument/2006/customXml" ds:itemID="{0CFFCE7F-123B-4E39-A93D-F04F75AD3B34}">
+  <ds:schemaRefs>
+    <ds:schemaRef ds:uri="http://schemas.openxmlformats.org/officeDocument/2006/bibliography"/>
+  </ds:schemaRefs>
+</ds:datastoreItem>
 </file>
</xml_diff>

<commit_message>
Memperbarui dokumentasi dan sedikit typo
</commit_message>
<xml_diff>
--- a/Dokumentasi.docx
+++ b/Dokumentasi.docx
@@ -634,8 +634,6 @@
         </w:rPr>
         <w:t xml:space="preserve"> dengan diberikan visual text hijau</w:t>
       </w:r>
-      <w:bookmarkStart w:id="0" w:name="_GoBack"/>
-      <w:bookmarkEnd w:id="0"/>
       <w:r>
         <w:rPr>
           <w:rFonts w:ascii="Times New Roman" w:hAnsi="Times New Roman" w:cs="Times New Roman"/>
@@ -1069,7 +1067,23 @@
           <w:rFonts w:ascii="Times New Roman" w:hAnsi="Times New Roman" w:cs="Times New Roman"/>
           <w:sz w:val="24"/>
         </w:rPr>
-        <w:t>Mengambil argumen yang diberikan untuk dimasukkan kealam atribut cekStatusAlur.</w:t>
+        <w:t>Mengambil argumen yang diberikan untuk dimasukkan ke</w:t>
+      </w:r>
+      <w:r>
+        <w:rPr>
+          <w:rFonts w:ascii="Times New Roman" w:hAnsi="Times New Roman" w:cs="Times New Roman"/>
+          <w:sz w:val="24"/>
+        </w:rPr>
+        <w:t xml:space="preserve"> d</w:t>
+      </w:r>
+      <w:bookmarkStart w:id="0" w:name="_GoBack"/>
+      <w:bookmarkEnd w:id="0"/>
+      <w:r>
+        <w:rPr>
+          <w:rFonts w:ascii="Times New Roman" w:hAnsi="Times New Roman" w:cs="Times New Roman"/>
+          <w:sz w:val="24"/>
+        </w:rPr>
+        <w:t>alam atribut cekStatusAlur.</w:t>
       </w:r>
     </w:p>
     <w:p>
@@ -1176,7 +1190,6 @@
           <w:sz w:val="28"/>
           <w:szCs w:val="24"/>
         </w:rPr>
-        <w:lastRenderedPageBreak/>
         <w:t>Class LorongKiri</w:t>
       </w:r>
     </w:p>
@@ -1909,17 +1922,446 @@
     </w:p>
     <w:p>
       <w:pPr>
-        <w:spacing w:line="276" w:lineRule="auto"/>
-        <w:jc w:val="both"/>
-        <w:rPr>
-          <w:rFonts w:ascii="Times New Roman" w:hAnsi="Times New Roman" w:cs="Times New Roman"/>
-          <w:sz w:val="24"/>
-        </w:rPr>
-      </w:pPr>
-    </w:p>
-    <w:p>
-      <w:pPr>
-        <w:spacing w:line="276" w:lineRule="auto"/>
+        <w:pStyle w:val="ListParagraph"/>
+        <w:spacing w:line="276" w:lineRule="auto"/>
+        <w:ind w:left="1080"/>
+        <w:jc w:val="both"/>
+        <w:rPr>
+          <w:rFonts w:ascii="Times New Roman" w:hAnsi="Times New Roman" w:cs="Times New Roman"/>
+          <w:sz w:val="24"/>
+        </w:rPr>
+      </w:pPr>
+    </w:p>
+    <w:p>
+      <w:pPr>
+        <w:pStyle w:val="ListParagraph"/>
+        <w:numPr>
+          <w:ilvl w:val="0"/>
+          <w:numId w:val="4"/>
+        </w:numPr>
+        <w:spacing w:line="276" w:lineRule="auto"/>
+        <w:ind w:left="723"/>
+        <w:jc w:val="both"/>
+        <w:rPr>
+          <w:rFonts w:ascii="Times New Roman" w:hAnsi="Times New Roman" w:cs="Times New Roman"/>
+          <w:sz w:val="24"/>
+        </w:rPr>
+      </w:pPr>
+      <w:r>
+        <w:rPr>
+          <w:rFonts w:ascii="Times New Roman" w:hAnsi="Times New Roman" w:cs="Times New Roman"/>
+          <w:sz w:val="28"/>
+          <w:szCs w:val="24"/>
+        </w:rPr>
+        <w:t>Class Game</w:t>
+      </w:r>
+    </w:p>
+    <w:p>
+      <w:pPr>
+        <w:pStyle w:val="ListParagraph"/>
+        <w:spacing w:line="276" w:lineRule="auto"/>
+        <w:ind w:left="723"/>
+        <w:jc w:val="both"/>
+        <w:rPr>
+          <w:rFonts w:ascii="Times New Roman" w:hAnsi="Times New Roman" w:cs="Times New Roman"/>
+          <w:sz w:val="24"/>
+        </w:rPr>
+      </w:pPr>
+      <w:r>
+        <w:rPr>
+          <w:rFonts w:ascii="Times New Roman" w:hAnsi="Times New Roman" w:cs="Times New Roman"/>
+          <w:sz w:val="24"/>
+        </w:rPr>
+        <w:t xml:space="preserve">Class ini bertindak sebagai </w:t>
+      </w:r>
+      <w:r>
+        <w:rPr>
+          <w:rFonts w:ascii="Times New Roman" w:hAnsi="Times New Roman" w:cs="Times New Roman"/>
+          <w:i/>
+          <w:iCs/>
+          <w:sz w:val="24"/>
+        </w:rPr>
+        <w:t>Game Engine</w:t>
+      </w:r>
+      <w:r>
+        <w:rPr>
+          <w:rFonts w:ascii="Times New Roman" w:hAnsi="Times New Roman" w:cs="Times New Roman"/>
+          <w:sz w:val="24"/>
+        </w:rPr>
+        <w:t xml:space="preserve"> sederhana atau pengontrol utama alur permainan. Class ini membungkus logika looping permainan, manajemen memori (pembuatan dan penghapusan objek), serta inisialisasi awal permainan.</w:t>
+      </w:r>
+    </w:p>
+    <w:p>
+      <w:pPr>
+        <w:pStyle w:val="ListParagraph"/>
+        <w:spacing w:line="276" w:lineRule="auto"/>
+        <w:ind w:left="723"/>
+        <w:jc w:val="both"/>
+        <w:rPr>
+          <w:rFonts w:ascii="Times New Roman" w:hAnsi="Times New Roman" w:cs="Times New Roman"/>
+          <w:sz w:val="24"/>
+        </w:rPr>
+      </w:pPr>
+    </w:p>
+    <w:p>
+      <w:pPr>
+        <w:pStyle w:val="ListParagraph"/>
+        <w:spacing w:line="276" w:lineRule="auto"/>
+        <w:ind w:left="723"/>
+        <w:jc w:val="both"/>
+        <w:rPr>
+          <w:rFonts w:ascii="Times New Roman" w:hAnsi="Times New Roman" w:cs="Times New Roman"/>
+          <w:sz w:val="24"/>
+        </w:rPr>
+      </w:pPr>
+      <w:r>
+        <w:rPr>
+          <w:rFonts w:ascii="Times New Roman" w:hAnsi="Times New Roman" w:cs="Times New Roman"/>
+          <w:sz w:val="24"/>
+        </w:rPr>
+        <w:t>Atribut:</w:t>
+      </w:r>
+    </w:p>
+    <w:p>
+      <w:pPr>
+        <w:pStyle w:val="ListParagraph"/>
+        <w:numPr>
+          <w:ilvl w:val="0"/>
+          <w:numId w:val="4"/>
+        </w:numPr>
+        <w:spacing w:line="276" w:lineRule="auto"/>
+        <w:jc w:val="both"/>
+        <w:rPr>
+          <w:rFonts w:ascii="Times New Roman" w:hAnsi="Times New Roman" w:cs="Times New Roman"/>
+          <w:sz w:val="24"/>
+        </w:rPr>
+      </w:pPr>
+      <w:r>
+        <w:rPr>
+          <w:rFonts w:ascii="Times New Roman" w:hAnsi="Times New Roman" w:cs="Times New Roman"/>
+          <w:sz w:val="24"/>
+        </w:rPr>
+        <w:t>Player* player</w:t>
+      </w:r>
+    </w:p>
+    <w:p>
+      <w:pPr>
+        <w:pStyle w:val="ListParagraph"/>
+        <w:spacing w:line="276" w:lineRule="auto"/>
+        <w:ind w:left="1080"/>
+        <w:jc w:val="both"/>
+        <w:rPr>
+          <w:rFonts w:ascii="Times New Roman" w:hAnsi="Times New Roman" w:cs="Times New Roman"/>
+          <w:sz w:val="24"/>
+        </w:rPr>
+      </w:pPr>
+      <w:r>
+        <w:rPr>
+          <w:rFonts w:ascii="Times New Roman" w:hAnsi="Times New Roman" w:cs="Times New Roman"/>
+          <w:sz w:val="24"/>
+        </w:rPr>
+        <w:t>Pointer yang menunjuk ke objek Player. Digunakan pointer agar objek bisa dibuat ulang (re-instantiated) saat pemain memilih untuk retry.</w:t>
+      </w:r>
+    </w:p>
+    <w:p>
+      <w:pPr>
+        <w:pStyle w:val="ListParagraph"/>
+        <w:numPr>
+          <w:ilvl w:val="0"/>
+          <w:numId w:val="4"/>
+        </w:numPr>
+        <w:spacing w:line="276" w:lineRule="auto"/>
+        <w:jc w:val="both"/>
+        <w:rPr>
+          <w:rFonts w:ascii="Times New Roman" w:hAnsi="Times New Roman" w:cs="Times New Roman"/>
+          <w:sz w:val="24"/>
+        </w:rPr>
+      </w:pPr>
+      <w:r>
+        <w:rPr>
+          <w:rFonts w:ascii="Times New Roman" w:hAnsi="Times New Roman" w:cs="Times New Roman"/>
+          <w:sz w:val="24"/>
+        </w:rPr>
+        <w:t>bool isRunning</w:t>
+      </w:r>
+    </w:p>
+    <w:p>
+      <w:pPr>
+        <w:pStyle w:val="ListParagraph"/>
+        <w:spacing w:line="276" w:lineRule="auto"/>
+        <w:ind w:left="1080"/>
+        <w:jc w:val="both"/>
+        <w:rPr>
+          <w:rFonts w:ascii="Times New Roman" w:hAnsi="Times New Roman" w:cs="Times New Roman"/>
+          <w:sz w:val="24"/>
+        </w:rPr>
+      </w:pPr>
+      <w:r>
+        <w:rPr>
+          <w:rFonts w:ascii="Times New Roman" w:hAnsi="Times New Roman" w:cs="Times New Roman"/>
+          <w:sz w:val="24"/>
+        </w:rPr>
+        <w:t>Status loop utama permainan. Jika bernilai false, maka loop permainan akan berhenti.</w:t>
+      </w:r>
+    </w:p>
+    <w:p>
+      <w:pPr>
+        <w:pStyle w:val="ListParagraph"/>
+        <w:numPr>
+          <w:ilvl w:val="0"/>
+          <w:numId w:val="4"/>
+        </w:numPr>
+        <w:spacing w:line="276" w:lineRule="auto"/>
+        <w:jc w:val="both"/>
+        <w:rPr>
+          <w:rFonts w:ascii="Times New Roman" w:hAnsi="Times New Roman" w:cs="Times New Roman"/>
+          <w:sz w:val="24"/>
+        </w:rPr>
+      </w:pPr>
+      <w:r>
+        <w:rPr>
+          <w:rFonts w:ascii="Times New Roman" w:hAnsi="Times New Roman" w:cs="Times New Roman"/>
+          <w:sz w:val="24"/>
+        </w:rPr>
+        <w:t>Cerita* lokasiAktif</w:t>
+      </w:r>
+    </w:p>
+    <w:p>
+      <w:pPr>
+        <w:pStyle w:val="ListParagraph"/>
+        <w:spacing w:line="276" w:lineRule="auto"/>
+        <w:ind w:left="1080"/>
+        <w:jc w:val="both"/>
+        <w:rPr>
+          <w:rFonts w:ascii="Times New Roman" w:hAnsi="Times New Roman" w:cs="Times New Roman"/>
+          <w:sz w:val="24"/>
+        </w:rPr>
+      </w:pPr>
+      <w:r>
+        <w:rPr>
+          <w:rFonts w:ascii="Times New Roman" w:hAnsi="Times New Roman" w:cs="Times New Roman"/>
+          <w:sz w:val="24"/>
+        </w:rPr>
+        <w:t>Pointer yang menyimpan lokasi (objek turunan Cerita) di mana player sedang berada saat ini.</w:t>
+      </w:r>
+    </w:p>
+    <w:p>
+      <w:pPr>
+        <w:pStyle w:val="ListParagraph"/>
+        <w:spacing w:line="276" w:lineRule="auto"/>
+        <w:ind w:left="1080"/>
+        <w:jc w:val="both"/>
+        <w:rPr>
+          <w:rFonts w:ascii="Times New Roman" w:hAnsi="Times New Roman" w:cs="Times New Roman"/>
+          <w:sz w:val="24"/>
+        </w:rPr>
+      </w:pPr>
+    </w:p>
+    <w:p>
+      <w:pPr>
+        <w:pStyle w:val="ListParagraph"/>
+        <w:spacing w:line="276" w:lineRule="auto"/>
+        <w:ind w:left="726"/>
+        <w:jc w:val="both"/>
+        <w:rPr>
+          <w:rFonts w:ascii="Times New Roman" w:hAnsi="Times New Roman" w:cs="Times New Roman"/>
+          <w:sz w:val="24"/>
+        </w:rPr>
+      </w:pPr>
+      <w:r>
+        <w:rPr>
+          <w:rFonts w:ascii="Times New Roman" w:hAnsi="Times New Roman" w:cs="Times New Roman"/>
+          <w:sz w:val="24"/>
+        </w:rPr>
+        <w:t>Method</w:t>
+      </w:r>
+    </w:p>
+    <w:p>
+      <w:pPr>
+        <w:pStyle w:val="ListParagraph"/>
+        <w:numPr>
+          <w:ilvl w:val="0"/>
+          <w:numId w:val="4"/>
+        </w:numPr>
+        <w:spacing w:line="276" w:lineRule="auto"/>
+        <w:jc w:val="both"/>
+        <w:rPr>
+          <w:rFonts w:ascii="Times New Roman" w:hAnsi="Times New Roman" w:cs="Times New Roman"/>
+          <w:sz w:val="24"/>
+        </w:rPr>
+      </w:pPr>
+      <w:r>
+        <w:rPr>
+          <w:rFonts w:ascii="Times New Roman" w:hAnsi="Times New Roman" w:cs="Times New Roman"/>
+          <w:sz w:val="24"/>
+        </w:rPr>
+        <w:t>Constructor ( Game() )</w:t>
+      </w:r>
+    </w:p>
+    <w:p>
+      <w:pPr>
+        <w:pStyle w:val="ListParagraph"/>
+        <w:spacing w:line="276" w:lineRule="auto"/>
+        <w:ind w:left="1080"/>
+        <w:jc w:val="both"/>
+        <w:rPr>
+          <w:rFonts w:ascii="Times New Roman" w:hAnsi="Times New Roman" w:cs="Times New Roman"/>
+          <w:sz w:val="24"/>
+        </w:rPr>
+      </w:pPr>
+      <w:r>
+        <w:rPr>
+          <w:rFonts w:ascii="Times New Roman" w:hAnsi="Times New Roman" w:cs="Times New Roman"/>
+          <w:sz w:val="24"/>
+        </w:rPr>
+        <w:t>Menginisialisasi isRunning menjadi true dan pointer player menjadi null.</w:t>
+      </w:r>
+    </w:p>
+    <w:p>
+      <w:pPr>
+        <w:pStyle w:val="ListParagraph"/>
+        <w:numPr>
+          <w:ilvl w:val="0"/>
+          <w:numId w:val="4"/>
+        </w:numPr>
+        <w:spacing w:line="276" w:lineRule="auto"/>
+        <w:jc w:val="both"/>
+        <w:rPr>
+          <w:rFonts w:ascii="Times New Roman" w:hAnsi="Times New Roman" w:cs="Times New Roman"/>
+          <w:sz w:val="24"/>
+        </w:rPr>
+      </w:pPr>
+      <w:r>
+        <w:rPr>
+          <w:rFonts w:ascii="Times New Roman" w:hAnsi="Times New Roman" w:cs="Times New Roman"/>
+          <w:sz w:val="24"/>
+        </w:rPr>
+        <w:t>Destructor ( ~Game() )</w:t>
+      </w:r>
+    </w:p>
+    <w:p>
+      <w:pPr>
+        <w:pStyle w:val="ListParagraph"/>
+        <w:spacing w:line="276" w:lineRule="auto"/>
+        <w:ind w:left="1080"/>
+        <w:jc w:val="both"/>
+        <w:rPr>
+          <w:rFonts w:ascii="Times New Roman" w:hAnsi="Times New Roman" w:cs="Times New Roman"/>
+          <w:sz w:val="24"/>
+        </w:rPr>
+      </w:pPr>
+      <w:r>
+        <w:rPr>
+          <w:rFonts w:ascii="Times New Roman" w:hAnsi="Times New Roman" w:cs="Times New Roman"/>
+          <w:sz w:val="24"/>
+        </w:rPr>
+        <w:t>Bertugas melakukan pembersihan memori terakhir saat aplikasi ditutup, seperti menghapus objek player dan mematikan semua suara</w:t>
+      </w:r>
+      <w:r>
+        <w:rPr>
+          <w:rFonts w:ascii="Times New Roman" w:hAnsi="Times New Roman" w:cs="Times New Roman"/>
+          <w:sz w:val="24"/>
+        </w:rPr>
+        <w:t>.</w:t>
+      </w:r>
+    </w:p>
+    <w:p>
+      <w:pPr>
+        <w:pStyle w:val="ListParagraph"/>
+        <w:numPr>
+          <w:ilvl w:val="0"/>
+          <w:numId w:val="4"/>
+        </w:numPr>
+        <w:spacing w:line="276" w:lineRule="auto"/>
+        <w:jc w:val="both"/>
+        <w:rPr>
+          <w:rFonts w:ascii="Times New Roman" w:hAnsi="Times New Roman" w:cs="Times New Roman"/>
+          <w:sz w:val="24"/>
+        </w:rPr>
+      </w:pPr>
+      <w:r>
+        <w:rPr>
+          <w:rFonts w:ascii="Times New Roman" w:hAnsi="Times New Roman" w:cs="Times New Roman"/>
+          <w:sz w:val="24"/>
+        </w:rPr>
+        <w:t>start()</w:t>
+      </w:r>
+    </w:p>
+    <w:p>
+      <w:pPr>
+        <w:pStyle w:val="ListParagraph"/>
+        <w:spacing w:line="276" w:lineRule="auto"/>
+        <w:ind w:left="1080"/>
+        <w:jc w:val="both"/>
+        <w:rPr>
+          <w:rFonts w:ascii="Times New Roman" w:hAnsi="Times New Roman" w:cs="Times New Roman"/>
+          <w:sz w:val="24"/>
+        </w:rPr>
+      </w:pPr>
+      <w:r>
+        <w:rPr>
+          <w:rFonts w:ascii="Times New Roman" w:hAnsi="Times New Roman" w:cs="Times New Roman"/>
+          <w:sz w:val="24"/>
+        </w:rPr>
+        <w:t>Prosedur</w:t>
+      </w:r>
+      <w:r>
+        <w:rPr>
+          <w:rFonts w:ascii="Times New Roman" w:hAnsi="Times New Roman" w:cs="Times New Roman"/>
+          <w:sz w:val="24"/>
+        </w:rPr>
+        <w:t xml:space="preserve"> utama yang berisi </w:t>
+      </w:r>
+      <w:r>
+        <w:rPr>
+          <w:rFonts w:ascii="Times New Roman" w:hAnsi="Times New Roman" w:cs="Times New Roman"/>
+          <w:i/>
+          <w:iCs/>
+          <w:sz w:val="24"/>
+        </w:rPr>
+        <w:t>Game Loop</w:t>
+      </w:r>
+      <w:r>
+        <w:rPr>
+          <w:rFonts w:ascii="Times New Roman" w:hAnsi="Times New Roman" w:cs="Times New Roman"/>
+          <w:sz w:val="24"/>
+        </w:rPr>
+        <w:t xml:space="preserve">. Di sinilah logika </w:t>
+      </w:r>
+      <w:r>
+        <w:rPr>
+          <w:rFonts w:ascii="Times New Roman" w:hAnsi="Times New Roman" w:cs="Times New Roman"/>
+          <w:i/>
+          <w:iCs/>
+          <w:sz w:val="24"/>
+        </w:rPr>
+        <w:t>retry</w:t>
+      </w:r>
+      <w:r>
+        <w:rPr>
+          <w:rFonts w:ascii="Times New Roman" w:hAnsi="Times New Roman" w:cs="Times New Roman"/>
+          <w:sz w:val="24"/>
+        </w:rPr>
+        <w:t xml:space="preserve"> (mengulang permainan), perpindahan lokasi (polymorphism), pengecekan kondisi Game Over, dan pemanggilan fungsi visual (intro, outro) dijalankan secara prosedural.</w:t>
+      </w:r>
+    </w:p>
+    <w:p>
+      <w:pPr>
+        <w:pStyle w:val="ListParagraph"/>
+        <w:spacing w:line="276" w:lineRule="auto"/>
+        <w:ind w:left="1080"/>
+        <w:jc w:val="both"/>
+        <w:rPr>
+          <w:rFonts w:ascii="Times New Roman" w:hAnsi="Times New Roman" w:cs="Times New Roman"/>
+          <w:sz w:val="24"/>
+        </w:rPr>
+      </w:pPr>
+    </w:p>
+    <w:p>
+      <w:pPr>
+        <w:pStyle w:val="ListParagraph"/>
+        <w:spacing w:line="276" w:lineRule="auto"/>
+        <w:ind w:left="1080"/>
         <w:jc w:val="both"/>
         <w:rPr>
           <w:rFonts w:ascii="Times New Roman" w:hAnsi="Times New Roman" w:cs="Times New Roman"/>
@@ -2049,7 +2491,15 @@
           <w:rFonts w:ascii="Times New Roman" w:hAnsi="Times New Roman" w:cs="Times New Roman"/>
           <w:sz w:val="24"/>
         </w:rPr>
-        <w:t>Prosedur yang berisikan fungsi SetConsoleTextAttribute(), menerima parameter sebagai colorCode. Parameter colorCode akan dimasukkan ke dalam fungsi SetConsoleTextAttribute()</w:t>
+        <w:t xml:space="preserve">Prosedur yang berisikan fungsi SetConsoleTextAttribute(), menerima parameter sebagai colorCode. Parameter colorCode akan dimasukkan ke dalam fungsi </w:t>
+      </w:r>
+      <w:r>
+        <w:rPr>
+          <w:rFonts w:ascii="Times New Roman" w:hAnsi="Times New Roman" w:cs="Times New Roman"/>
+          <w:sz w:val="24"/>
+        </w:rPr>
+        <w:lastRenderedPageBreak/>
+        <w:t>SetConsoleTextAttribute()</w:t>
       </w:r>
       <w:r>
         <w:rPr>
@@ -2369,7 +2819,6 @@
           <w:rFonts w:ascii="Times New Roman" w:hAnsi="Times New Roman" w:cs="Times New Roman"/>
           <w:sz w:val="24"/>
         </w:rPr>
-        <w:lastRenderedPageBreak/>
         <w:t>Prosedur ini bertujuan untuk mencetak sebuah file .txt dan membuka sebuah gambar yang sudah ada</w:t>
       </w:r>
       <w:r>
@@ -2490,7 +2939,15 @@
           <w:rFonts w:ascii="Times New Roman" w:hAnsi="Times New Roman" w:cs="Times New Roman"/>
           <w:sz w:val="24"/>
         </w:rPr>
-        <w:t>Prosedur ini memiliki parameter namaFile dengan tipe data string. Disini library &lt;mmsystem.h&gt; digunakan. Prosedur ini bertujuan  untuk memulai sebuah lagu dibelakang layar selama program dijalankan. Parameter namaFile dipakai untuk dimasukkan</w:t>
+        <w:t xml:space="preserve">Prosedur ini memiliki parameter namaFile dengan tipe data string. Disini library &lt;mmsystem.h&gt; digunakan. Prosedur ini bertujuan  untuk memulai sebuah lagu dibelakang </w:t>
+      </w:r>
+      <w:r>
+        <w:rPr>
+          <w:rFonts w:ascii="Times New Roman" w:hAnsi="Times New Roman" w:cs="Times New Roman"/>
+          <w:sz w:val="24"/>
+        </w:rPr>
+        <w:lastRenderedPageBreak/>
+        <w:t>layar selama program dijalankan. Parameter namaFile dipakai untuk dimasukkan</w:t>
       </w:r>
       <w:r>
         <w:rPr>
@@ -2925,7 +3382,6 @@
           <w:rFonts w:ascii="Times New Roman" w:hAnsi="Times New Roman" w:cs="Times New Roman"/>
           <w:sz w:val="24"/>
         </w:rPr>
-        <w:lastRenderedPageBreak/>
         <w:t xml:space="preserve">Prosedur ini menyetak text yang akan ditampilkan </w:t>
       </w:r>
       <w:r>
@@ -2986,7 +3442,7 @@
           <w:rFonts w:ascii="Times New Roman" w:hAnsi="Times New Roman" w:cs="Times New Roman"/>
           <w:sz w:val="24"/>
         </w:rPr>
-        <w:t>Prosedur ini menyetak text yang akan ditampilkan ketika user kalah, lebih tepatnya ketika user kehabisan kewarasan. Bertujuan untuk mengonfirmasi bahwa user telah kalah dan akan diberikan pilihan mengulang permainan atau keluar dari program.</w:t>
+        <w:t>Prosedur ini menyetak text visual dan narasi horor ketika user kalah (kewarasan habis). Di dalamnya juga memanggil prosedur textHantu() untuk memicu efek jumpscare</w:t>
       </w:r>
     </w:p>
     <w:p>
@@ -3098,6 +3554,7 @@
           <w:rFonts w:ascii="Times New Roman" w:hAnsi="Times New Roman" w:cs="Times New Roman"/>
           <w:sz w:val="24"/>
         </w:rPr>
+        <w:lastRenderedPageBreak/>
         <w:t>Fungsi ini berfungsi untuk mencetak sebuah menu, di mana menu ini memberikan informasi kepada player apakah mau mengulang program menjadi semula atau keluar dari program. Opsi yang dipilih player akan menjadi nilai return.</w:t>
       </w:r>
     </w:p>
@@ -3559,7 +4016,7 @@
   <w:abstractNum w:abstractNumId="3" w15:restartNumberingAfterBreak="0">
     <w:nsid w:val="66EE0240"/>
     <w:multiLevelType w:val="hybridMultilevel"/>
-    <w:tmpl w:val="0A5CC7F0"/>
+    <w:tmpl w:val="D04CA1D8"/>
     <w:lvl w:ilvl="0" w:tplc="04090001">
       <w:start w:val="1"/>
       <w:numFmt w:val="bullet"/>
@@ -4468,7 +4925,7 @@
 </file>
 
 <file path=customXml/itemProps1.xml><?xml version="1.0" encoding="utf-8"?>
-<ds:datastoreItem xmlns:ds="http://schemas.openxmlformats.org/officeDocument/2006/customXml" ds:itemID="{51946F15-7D05-4AF7-9238-A207C4A306D9}">
+<ds:datastoreItem xmlns:ds="http://schemas.openxmlformats.org/officeDocument/2006/customXml" ds:itemID="{8EE7855B-50C2-43E3-844E-A8A4CA3B7D00}">
   <ds:schemaRefs>
     <ds:schemaRef ds:uri="http://schemas.openxmlformats.org/officeDocument/2006/bibliography"/>
   </ds:schemaRefs>

</xml_diff>